<commit_message>
Informe Inicial pre entrega + entrega final
</commit_message>
<xml_diff>
--- a/1-Informe Inicial/TFG - Informe Inicial.docx
+++ b/1-Informe Inicial/TFG - Informe Inicial.docx
@@ -11,61 +11,101 @@
           <w:lang w:val="ca-ES"/>
         </w:rPr>
       </w:pPr>
-      <w:r>
-        <w:rPr>
-          <w:color w:val="000000"/>
-          <w:lang w:val="ca-ES"/>
-        </w:rPr>
-        <w:t>Títol</w:t>
-      </w:r>
-      <w:r>
-        <w:rPr>
-          <w:color w:val="000000"/>
-          <w:lang w:val="ca-ES"/>
-        </w:rPr>
-        <w:t xml:space="preserve"> del </w:t>
-      </w:r>
-      <w:r>
-        <w:rPr>
-          <w:color w:val="000000"/>
-          <w:lang w:val="ca-ES"/>
-        </w:rPr>
-        <w:t>Treball</w:t>
-      </w:r>
-      <w:r>
-        <w:rPr>
-          <w:color w:val="000000"/>
-          <w:lang w:val="ca-ES"/>
-        </w:rPr>
-        <w:t xml:space="preserve"> (</w:t>
-      </w:r>
-      <w:r>
-        <w:rPr>
-          <w:color w:val="000000"/>
-          <w:lang w:val="ca-ES"/>
-        </w:rPr>
-        <w:t>màxim</w:t>
-      </w:r>
-      <w:r>
-        <w:rPr>
-          <w:color w:val="000000"/>
-          <w:lang w:val="ca-ES"/>
-        </w:rPr>
-        <w:t xml:space="preserve"> 3 </w:t>
-      </w:r>
-      <w:r>
-        <w:rPr>
-          <w:color w:val="000000"/>
-          <w:lang w:val="ca-ES"/>
-        </w:rPr>
-        <w:t>línies</w:t>
-      </w:r>
-      <w:r>
-        <w:rPr>
-          <w:color w:val="000000"/>
-          <w:lang w:val="ca-ES"/>
-        </w:rPr>
-        <w:t>)</w:t>
+      <w:proofErr w:type="spellStart"/>
+      <w:r>
+        <w:rPr>
+          <w:color w:val="000000"/>
+          <w:lang w:val="ca-ES"/>
+        </w:rPr>
+        <w:t>FlutterCV</w:t>
+      </w:r>
+      <w:proofErr w:type="spellEnd"/>
+      <w:r>
+        <w:rPr>
+          <w:color w:val="000000"/>
+          <w:lang w:val="ca-ES"/>
+        </w:rPr>
+        <w:t xml:space="preserve">: </w:t>
+      </w:r>
+      <w:proofErr w:type="spellStart"/>
+      <w:r>
+        <w:rPr>
+          <w:color w:val="000000"/>
+          <w:lang w:val="ca-ES"/>
+        </w:rPr>
+        <w:t>Flutter</w:t>
+      </w:r>
+      <w:proofErr w:type="spellEnd"/>
+      <w:r>
+        <w:rPr>
+          <w:color w:val="000000"/>
+          <w:lang w:val="ca-ES"/>
+        </w:rPr>
+        <w:t xml:space="preserve"> </w:t>
+      </w:r>
+      <w:proofErr w:type="spellStart"/>
+      <w:r>
+        <w:rPr>
+          <w:color w:val="000000"/>
+          <w:lang w:val="ca-ES"/>
+        </w:rPr>
+        <w:t>App</w:t>
+      </w:r>
+      <w:proofErr w:type="spellEnd"/>
+      <w:r>
+        <w:rPr>
+          <w:color w:val="000000"/>
+          <w:lang w:val="ca-ES"/>
+        </w:rPr>
+        <w:t xml:space="preserve"> </w:t>
+      </w:r>
+      <w:proofErr w:type="spellStart"/>
+      <w:r>
+        <w:rPr>
+          <w:color w:val="000000"/>
+          <w:lang w:val="ca-ES"/>
+        </w:rPr>
+        <w:t>development</w:t>
+      </w:r>
+      <w:proofErr w:type="spellEnd"/>
+      <w:r>
+        <w:rPr>
+          <w:color w:val="000000"/>
+          <w:lang w:val="ca-ES"/>
+        </w:rPr>
+        <w:t xml:space="preserve"> </w:t>
+      </w:r>
+      <w:proofErr w:type="spellStart"/>
+      <w:r>
+        <w:rPr>
+          <w:color w:val="000000"/>
+          <w:lang w:val="ca-ES"/>
+        </w:rPr>
+        <w:t>with</w:t>
+      </w:r>
+      <w:proofErr w:type="spellEnd"/>
+      <w:r>
+        <w:rPr>
+          <w:color w:val="000000"/>
+          <w:lang w:val="ca-ES"/>
+        </w:rPr>
+        <w:t xml:space="preserve"> Computer </w:t>
+      </w:r>
+      <w:proofErr w:type="spellStart"/>
+      <w:r>
+        <w:rPr>
+          <w:color w:val="000000"/>
+          <w:lang w:val="ca-ES"/>
+        </w:rPr>
+        <w:t>Vision</w:t>
+      </w:r>
+      <w:proofErr w:type="spellEnd"/>
+      <w:r>
+        <w:rPr>
+          <w:color w:val="000000"/>
+          <w:lang w:val="ca-ES"/>
+        </w:rPr>
+        <w:t xml:space="preserve"> modules (provisional)</w:t>
       </w:r>
     </w:p>
     <w:p>
@@ -86,7 +126,7 @@
           <w:szCs w:val="28"/>
           <w:lang w:val="ca-ES"/>
         </w:rPr>
-        <w:t>Nom de l’estudiant</w:t>
+        <w:t>Juan Carlos Soriano Valle</w:t>
       </w:r>
     </w:p>
     <w:p>
@@ -506,35 +546,23 @@
     </w:p>
     <w:p>
       <w:pPr>
-        <w:pStyle w:val="Text"/>
         <w:keepNext/>
-        <w:framePr w:dropCap="drop" w:lines="2" w:h="441" w:hRule="exact" w:wrap="around" w:vAnchor="text" w:hAnchor="text"/>
-        <w:autoSpaceDE/>
-        <w:autoSpaceDN/>
-        <w:spacing w:line="240" w:lineRule="auto"/>
-        <w:ind w:firstLine="0"/>
+        <w:framePr w:dropCap="drop" w:lines="3" w:wrap="around" w:vAnchor="text" w:hAnchor="text"/>
+        <w:spacing w:line="708" w:lineRule="exact"/>
         <w:textAlignment w:val="baseline"/>
         <w:rPr>
-          <w:rFonts w:ascii="Palatino" w:hAnsi="Palatino"/>
-          <w:color w:val="000000"/>
-          <w:spacing w:val="-2"/>
-          <w:position w:val="-4"/>
-          <w:sz w:val="50"/>
-          <w:szCs w:val="56"/>
-          <w:lang w:val="ca-ES"/>
-        </w:rPr>
-      </w:pPr>
-      <w:r>
-        <w:rPr>
-          <w:rFonts w:ascii="Palatino" w:hAnsi="Palatino"/>
-          <w:color w:val="000000"/>
-          <w:spacing w:val="-2"/>
-          <w:position w:val="-4"/>
-          <w:sz w:val="50"/>
-          <w:szCs w:val="56"/>
-          <w:lang w:val="ca-ES"/>
-        </w:rPr>
-        <w:t>A</w:t>
+          <w:position w:val="-8"/>
+          <w:sz w:val="87"/>
+          <w:lang w:val="ca-ES"/>
+        </w:rPr>
+      </w:pPr>
+      <w:r>
+        <w:rPr>
+          <w:position w:val="-8"/>
+          <w:sz w:val="87"/>
+          <w:lang w:val="ca-ES"/>
+        </w:rPr>
+        <w:t>E</w:t>
       </w:r>
     </w:p>
     <w:p>
@@ -548,81 +576,13 @@
         <w:rPr>
           <w:lang w:val="ca-ES"/>
         </w:rPr>
-        <w:t xml:space="preserve">quest informe tractarà d'establir les bases sobre les quals es treballarà el Treball de Fi de Grau. Aquest treball tracta de desenvolupar una sèrie de funcionalitats relacionades amb la Visió per Computació tals com </w:t>
-      </w:r>
-      <w:proofErr w:type="spellStart"/>
-      <w:r>
-        <w:rPr>
-          <w:lang w:val="ca-ES"/>
-        </w:rPr>
-        <w:t>Image</w:t>
-      </w:r>
-      <w:proofErr w:type="spellEnd"/>
-      <w:r>
-        <w:rPr>
-          <w:lang w:val="ca-ES"/>
-        </w:rPr>
-        <w:t xml:space="preserve"> </w:t>
-      </w:r>
-      <w:proofErr w:type="spellStart"/>
-      <w:r>
-        <w:rPr>
-          <w:lang w:val="ca-ES"/>
-        </w:rPr>
-        <w:t>Recognition</w:t>
-      </w:r>
-      <w:proofErr w:type="spellEnd"/>
-      <w:r>
-        <w:rPr>
-          <w:lang w:val="ca-ES"/>
-        </w:rPr>
-        <w:t xml:space="preserve"> i OCR. Aquestes funcionalitats es faran servir des d'una aplicació mòbil desenvolupada des de 0</w:t>
-      </w:r>
-      <w:r>
-        <w:rPr>
-          <w:lang w:val="ca-ES"/>
-        </w:rPr>
-        <w:t xml:space="preserve"> en el </w:t>
-      </w:r>
-      <w:proofErr w:type="spellStart"/>
-      <w:r>
-        <w:rPr>
-          <w:lang w:val="ca-ES"/>
-        </w:rPr>
-        <w:t>framework</w:t>
-      </w:r>
-      <w:proofErr w:type="spellEnd"/>
-      <w:r>
-        <w:rPr>
-          <w:lang w:val="ca-ES"/>
-        </w:rPr>
-        <w:t xml:space="preserve"> gràfic </w:t>
-      </w:r>
-      <w:proofErr w:type="spellStart"/>
-      <w:r>
-        <w:rPr>
-          <w:lang w:val="ca-ES"/>
-        </w:rPr>
-        <w:t>Flutter</w:t>
-      </w:r>
-      <w:proofErr w:type="spellEnd"/>
-      <w:r>
-        <w:rPr>
-          <w:lang w:val="ca-ES"/>
-        </w:rPr>
-        <w:t xml:space="preserve"> [1]</w:t>
-      </w:r>
-      <w:r>
-        <w:rPr>
-          <w:lang w:val="ca-ES"/>
-        </w:rPr>
-        <w:t>.</w:t>
+        <w:t>n els darrers anys, el sector de l’oci té un component que creix de forma exponencial: el videojoc. Aquest fet té moltes causes: van ser un salvavides per la gent durant la pandèmia, cada vegada apareixen més en tot tipus d’anuncis, està creixent la capacitat de fer videojocs més reals o més òptims per poder jugar en dispositius de baix-mig nivell, etc.</w:t>
       </w:r>
     </w:p>
     <w:p>
       <w:pPr>
         <w:pStyle w:val="AUTHORAFFILIATION"/>
-        <w:framePr w:h="2193" w:hRule="exact" w:vSpace="0" w:wrap="around" w:vAnchor="page" w:hAnchor="page" w:x="705" w:y="13258"/>
+        <w:framePr w:h="2193" w:hRule="exact" w:vSpace="0" w:wrap="around" w:vAnchor="page" w:hAnchor="page" w:x="713" w:y="13265"/>
         <w:spacing w:before="120" w:after="60" w:line="240" w:lineRule="auto"/>
         <w:jc w:val="center"/>
         <w:rPr>
@@ -645,7 +605,7 @@
     <w:p>
       <w:pPr>
         <w:pStyle w:val="AUTHORAFFILIATION"/>
-        <w:framePr w:h="2193" w:hRule="exact" w:vSpace="0" w:wrap="around" w:vAnchor="page" w:hAnchor="page" w:x="705" w:y="13258"/>
+        <w:framePr w:h="2193" w:hRule="exact" w:vSpace="0" w:wrap="around" w:vAnchor="page" w:hAnchor="page" w:x="713" w:y="13265"/>
         <w:numPr>
           <w:ilvl w:val="0"/>
           <w:numId w:val="1"/>
@@ -669,7 +629,7 @@
     <w:p>
       <w:pPr>
         <w:pStyle w:val="AUTHORAFFILIATION"/>
-        <w:framePr w:h="2193" w:hRule="exact" w:vSpace="0" w:wrap="around" w:vAnchor="page" w:hAnchor="page" w:x="705" w:y="13258"/>
+        <w:framePr w:h="2193" w:hRule="exact" w:vSpace="0" w:wrap="around" w:vAnchor="page" w:hAnchor="page" w:x="713" w:y="13265"/>
         <w:numPr>
           <w:ilvl w:val="0"/>
           <w:numId w:val="1"/>
@@ -693,7 +653,7 @@
     <w:p>
       <w:pPr>
         <w:pStyle w:val="AUTHORAFFILIATION"/>
-        <w:framePr w:h="2193" w:hRule="exact" w:vSpace="0" w:wrap="around" w:vAnchor="page" w:hAnchor="page" w:x="705" w:y="13258"/>
+        <w:framePr w:h="2193" w:hRule="exact" w:vSpace="0" w:wrap="around" w:vAnchor="page" w:hAnchor="page" w:x="713" w:y="13265"/>
         <w:numPr>
           <w:ilvl w:val="0"/>
           <w:numId w:val="1"/>
@@ -749,7 +709,7 @@
     <w:p>
       <w:pPr>
         <w:pStyle w:val="AUTHORAFFILIATION"/>
-        <w:framePr w:h="2193" w:hRule="exact" w:vSpace="0" w:wrap="around" w:vAnchor="page" w:hAnchor="page" w:x="705" w:y="13258"/>
+        <w:framePr w:h="2193" w:hRule="exact" w:vSpace="0" w:wrap="around" w:vAnchor="page" w:hAnchor="page" w:x="713" w:y="13265"/>
         <w:numPr>
           <w:ilvl w:val="0"/>
           <w:numId w:val="1"/>
@@ -781,11 +741,21 @@
         <w:rPr>
           <w:lang w:val="ca-ES"/>
         </w:rPr>
-        <w:t xml:space="preserve">Aquestes funcionalitats seran útils per diferents mecàniques del videojoc "Animal </w:t>
-      </w:r>
-      <w:proofErr w:type="spellStart"/>
-      <w:r>
-        <w:rPr>
+        <w:t>Un dels grans videojocs que van ser claus durant la pandèmia va ser l’</w:t>
+      </w:r>
+      <w:r>
+        <w:rPr>
+          <w:i/>
+          <w:iCs/>
+          <w:lang w:val="ca-ES"/>
+        </w:rPr>
+        <w:t xml:space="preserve">Animal </w:t>
+      </w:r>
+      <w:proofErr w:type="spellStart"/>
+      <w:r>
+        <w:rPr>
+          <w:i/>
+          <w:iCs/>
           <w:lang w:val="ca-ES"/>
         </w:rPr>
         <w:t>Crossing</w:t>
@@ -793,13 +763,17 @@
       <w:proofErr w:type="spellEnd"/>
       <w:r>
         <w:rPr>
-          <w:lang w:val="ca-ES"/>
-        </w:rPr>
-        <w:t xml:space="preserve"> New </w:t>
-      </w:r>
-      <w:proofErr w:type="spellStart"/>
-      <w:r>
-        <w:rPr>
+          <w:i/>
+          <w:iCs/>
+          <w:lang w:val="ca-ES"/>
+        </w:rPr>
+        <w:t xml:space="preserve">: New </w:t>
+      </w:r>
+      <w:proofErr w:type="spellStart"/>
+      <w:r>
+        <w:rPr>
+          <w:i/>
+          <w:iCs/>
           <w:lang w:val="ca-ES"/>
         </w:rPr>
         <w:t>Horizons</w:t>
@@ -807,39 +781,161 @@
       <w:proofErr w:type="spellEnd"/>
       <w:r>
         <w:rPr>
-          <w:lang w:val="ca-ES"/>
-        </w:rPr>
-        <w:t>". Aquest és un videojoc categoritzat com a "simulador social"</w:t>
-      </w:r>
-      <w:r>
-        <w:rPr>
-          <w:lang w:val="ca-ES"/>
-        </w:rPr>
-        <w:t>[</w:t>
-      </w:r>
-      <w:r>
-        <w:rPr>
-          <w:lang w:val="ca-ES"/>
-        </w:rPr>
-        <w:t>2</w:t>
-      </w:r>
-      <w:r>
-        <w:rPr>
-          <w:lang w:val="ca-ES"/>
-        </w:rPr>
-        <w:t>]</w:t>
-      </w:r>
-      <w:r>
-        <w:rPr>
-          <w:lang w:val="ca-ES"/>
-        </w:rPr>
-        <w:t xml:space="preserve">. Un dels seus objectius és fer un compendi de totes les espècies d'animals que poden habitar l'illa on vius o a les illes veïnes. Entre aquestes espècies podem trobar més de 80 peixos i 40 criatures marines i més de 80 insectes. A més, en algunes actualitzacions del videojoc inclouen </w:t>
-      </w:r>
-      <w:r>
-        <w:rPr>
-          <w:lang w:val="ca-ES"/>
-        </w:rPr>
-        <w:t>algunes espècies més. Totes aquestes espècies tenen l'opció de guardar una mostra de cada espècie al museu de l'illa, on a part de donar-te informació sobre els diferents animals, els pots veure movent-se en un espai especial per a cada medi.</w:t>
+          <w:i/>
+          <w:iCs/>
+          <w:lang w:val="ca-ES"/>
+        </w:rPr>
+        <w:t xml:space="preserve"> </w:t>
+      </w:r>
+      <w:r>
+        <w:rPr>
+          <w:lang w:val="ca-ES"/>
+        </w:rPr>
+        <w:t>[1]</w:t>
+      </w:r>
+      <w:r>
+        <w:rPr>
+          <w:lang w:val="ca-ES"/>
+        </w:rPr>
+        <w:t>.</w:t>
+      </w:r>
+      <w:r>
+        <w:rPr>
+          <w:i/>
+          <w:iCs/>
+          <w:lang w:val="ca-ES"/>
+        </w:rPr>
+        <w:t xml:space="preserve"> </w:t>
+      </w:r>
+      <w:r>
+        <w:rPr>
+          <w:lang w:val="ca-ES"/>
+        </w:rPr>
+        <w:t>Aquest és un videojoc que va sortir just va començar la quarantena global, el 20 de Març del 2020</w:t>
+      </w:r>
+      <w:r>
+        <w:rPr>
+          <w:lang w:val="ca-ES"/>
+        </w:rPr>
+        <w:t xml:space="preserve">, i gràcies a aquesta situació juntament amb l’estil de videojoc i el temps que portaven els jugadors esperant una nova entrega d’aquesta </w:t>
+      </w:r>
+      <w:r>
+        <w:rPr>
+          <w:lang w:val="ca-ES"/>
+        </w:rPr>
+        <w:t xml:space="preserve">saga, va acabant sent un </w:t>
+      </w:r>
+      <w:proofErr w:type="spellStart"/>
+      <w:r>
+        <w:rPr>
+          <w:lang w:val="ca-ES"/>
+        </w:rPr>
+        <w:t>exit</w:t>
+      </w:r>
+      <w:proofErr w:type="spellEnd"/>
+      <w:r>
+        <w:rPr>
+          <w:lang w:val="ca-ES"/>
+        </w:rPr>
+        <w:t xml:space="preserve"> en vendes [2]. Tant és així que va aconseguir vendre un total de 11,7 milions d’unitats durant els primers 10 dies al mercat a tot el mon. A data de febrer de 2022, es situa en les 37,62 milions d’unitats, havent venut 32,63 milions només en el primer any (fins març de 2021). A més de totes les vendes, va ser nominat a tots els premis de millor joc de l’any 2020 i 2021 [3], guanyant premis com “</w:t>
+      </w:r>
+      <w:proofErr w:type="spellStart"/>
+      <w:r>
+        <w:rPr>
+          <w:lang w:val="ca-ES"/>
+        </w:rPr>
+        <w:t>Japan</w:t>
+      </w:r>
+      <w:proofErr w:type="spellEnd"/>
+      <w:r>
+        <w:rPr>
+          <w:lang w:val="ca-ES"/>
+        </w:rPr>
+        <w:t xml:space="preserve"> Game </w:t>
+      </w:r>
+      <w:proofErr w:type="spellStart"/>
+      <w:r>
+        <w:rPr>
+          <w:lang w:val="ca-ES"/>
+        </w:rPr>
+        <w:t>Awards</w:t>
+      </w:r>
+      <w:proofErr w:type="spellEnd"/>
+      <w:r>
+        <w:rPr>
+          <w:lang w:val="ca-ES"/>
+        </w:rPr>
+        <w:t xml:space="preserve"> – Game of </w:t>
+      </w:r>
+      <w:proofErr w:type="spellStart"/>
+      <w:r>
+        <w:rPr>
+          <w:lang w:val="ca-ES"/>
+        </w:rPr>
+        <w:t>the</w:t>
+      </w:r>
+      <w:proofErr w:type="spellEnd"/>
+      <w:r>
+        <w:rPr>
+          <w:lang w:val="ca-ES"/>
+        </w:rPr>
+        <w:t xml:space="preserve"> </w:t>
+      </w:r>
+      <w:proofErr w:type="spellStart"/>
+      <w:r>
+        <w:rPr>
+          <w:lang w:val="ca-ES"/>
+        </w:rPr>
+        <w:t>Year</w:t>
+      </w:r>
+      <w:proofErr w:type="spellEnd"/>
+      <w:r>
+        <w:rPr>
+          <w:lang w:val="ca-ES"/>
+        </w:rPr>
+        <w:t>”, “</w:t>
+      </w:r>
+      <w:proofErr w:type="spellStart"/>
+      <w:r>
+        <w:rPr>
+          <w:lang w:val="ca-ES"/>
+        </w:rPr>
+        <w:t>The</w:t>
+      </w:r>
+      <w:proofErr w:type="spellEnd"/>
+      <w:r>
+        <w:rPr>
+          <w:lang w:val="ca-ES"/>
+        </w:rPr>
+        <w:t xml:space="preserve"> Game </w:t>
+      </w:r>
+      <w:proofErr w:type="spellStart"/>
+      <w:r>
+        <w:rPr>
+          <w:lang w:val="ca-ES"/>
+        </w:rPr>
+        <w:t>Awards</w:t>
+      </w:r>
+      <w:proofErr w:type="spellEnd"/>
+      <w:r>
+        <w:rPr>
+          <w:lang w:val="ca-ES"/>
+        </w:rPr>
+        <w:t xml:space="preserve"> 2020 – Best </w:t>
+      </w:r>
+      <w:proofErr w:type="spellStart"/>
+      <w:r>
+        <w:rPr>
+          <w:lang w:val="ca-ES"/>
+        </w:rPr>
+        <w:t>Family</w:t>
+      </w:r>
+      <w:proofErr w:type="spellEnd"/>
+      <w:r>
+        <w:rPr>
+          <w:lang w:val="ca-ES"/>
+        </w:rPr>
+        <w:t xml:space="preserve"> Game”, entre d’altres.</w:t>
       </w:r>
     </w:p>
     <w:p>
@@ -853,7 +949,90 @@
         <w:rPr>
           <w:lang w:val="ca-ES"/>
         </w:rPr>
-        <w:t>Una altra mecànica que incorpora el videojoc és la col·lecció d'art al mateix museu. Aquestes obres d'art poden anar des de quadres fins a figures diverses. L'única manera d'aconseguir aquestes obres d'art és comprar-les a un personatge de l'illa que apareix 1 vegada cada setmana, podent haver-hi alguna setmana que aparegui. A part d'aquesta freqüència d'aparició tan baixa, s'ha d'afegir que el personatge només et permet comprar una peça per cada visita que et fa a l'illa. Per complicar més encara les condicions d'aquest personatge, i el fet pel qual es farà una de les funcions principals de l'aplicació, està el fet que el personatge t'intenta enganyar oferint-te una còpia falsificada de la majoria de les peces d'art.</w:t>
+        <w:t>Com que aquest és un videojoc que tracta de tenir el teu personatge que va fent la seva vida dia a dia amb diferents tasques, objectius i col·leccionables, arriba un moment en el progrés del joc que el jugador no pot tenir memoritzat l’estat de totes les tasques i catàleg del seu inventari. És per aquest fet que ja fa un temps s’han posat de moda unes aplicacions o programes que t’ajuden a complir aquest objectiu afegint al jugador eines concretes per a cada videojoc. Aquestes eines reben el nom de “</w:t>
+      </w:r>
+      <w:proofErr w:type="spellStart"/>
+      <w:r>
+        <w:rPr>
+          <w:lang w:val="ca-ES"/>
+        </w:rPr>
+        <w:t>Companion</w:t>
+      </w:r>
+      <w:proofErr w:type="spellEnd"/>
+      <w:r>
+        <w:rPr>
+          <w:lang w:val="ca-ES"/>
+        </w:rPr>
+        <w:t>”. En el cas de l’</w:t>
+      </w:r>
+      <w:r>
+        <w:rPr>
+          <w:i/>
+          <w:iCs/>
+          <w:lang w:val="ca-ES"/>
+        </w:rPr>
+        <w:t xml:space="preserve">Animal </w:t>
+      </w:r>
+      <w:proofErr w:type="spellStart"/>
+      <w:r>
+        <w:rPr>
+          <w:i/>
+          <w:iCs/>
+          <w:lang w:val="ca-ES"/>
+        </w:rPr>
+        <w:t>Crossing</w:t>
+      </w:r>
+      <w:proofErr w:type="spellEnd"/>
+      <w:r>
+        <w:rPr>
+          <w:lang w:val="ca-ES"/>
+        </w:rPr>
+        <w:t xml:space="preserve">, una </w:t>
+      </w:r>
+      <w:proofErr w:type="spellStart"/>
+      <w:r>
+        <w:rPr>
+          <w:lang w:val="ca-ES"/>
+        </w:rPr>
+        <w:t>app</w:t>
+      </w:r>
+      <w:proofErr w:type="spellEnd"/>
+      <w:r>
+        <w:rPr>
+          <w:lang w:val="ca-ES"/>
+        </w:rPr>
+        <w:t xml:space="preserve"> </w:t>
+      </w:r>
+      <w:proofErr w:type="spellStart"/>
+      <w:r>
+        <w:rPr>
+          <w:i/>
+          <w:iCs/>
+          <w:lang w:val="ca-ES"/>
+        </w:rPr>
+        <w:t>Companion</w:t>
+      </w:r>
+      <w:proofErr w:type="spellEnd"/>
+      <w:r>
+        <w:rPr>
+          <w:i/>
+          <w:iCs/>
+          <w:lang w:val="ca-ES"/>
+        </w:rPr>
+        <w:t xml:space="preserve"> </w:t>
+      </w:r>
+      <w:r>
+        <w:rPr>
+          <w:lang w:val="ca-ES"/>
+        </w:rPr>
+        <w:t>ajudaria l’usuari a mantenir un estat actualit</w:t>
+      </w:r>
+      <w:r>
+        <w:rPr>
+          <w:lang w:val="ca-ES"/>
+        </w:rPr>
+        <w:lastRenderedPageBreak/>
+        <w:t>zat de la seva col·lecció d’animals i obres d’art que pot recopilar al museu de la seva ciutat, tenir informació detallada de cada animal i quan es poden obtenir (meteorològicament, estació de l’any, hora del dia, etc.).</w:t>
       </w:r>
     </w:p>
     <w:p>
@@ -867,7 +1046,27 @@
         <w:rPr>
           <w:lang w:val="ca-ES"/>
         </w:rPr>
-        <w:t>Com que tots els elements del videojoc són una reproducció dels que existeixen al món real (per exemple, la Mona Lisa existeix dintre del joc i és el mateix quadre real. En el cas de les espècies d'animals, també són una reproducció de les que existeixen a la realitat).</w:t>
+        <w:t xml:space="preserve">Aquestes tasques ja les fan aplicacions que s’han publicat, però des d’una perspectiva d’un jugador “veterà”, trobo que hi ha moltes tasques que no s’han fet encara i que millorarien molt </w:t>
+      </w:r>
+      <w:proofErr w:type="spellStart"/>
+      <w:r>
+        <w:rPr>
+          <w:lang w:val="ca-ES"/>
+        </w:rPr>
+        <w:t>l’experiencia</w:t>
+      </w:r>
+      <w:proofErr w:type="spellEnd"/>
+      <w:r>
+        <w:rPr>
+          <w:lang w:val="ca-ES"/>
+        </w:rPr>
+        <w:t xml:space="preserve"> d’usuari del videojoc. Entre elles, ajudaria a l’usuari a reconèixer si l’obra d’art que un personatge determinat del videojoc </w:t>
+      </w:r>
+      <w:r>
+        <w:rPr>
+          <w:lang w:val="ca-ES"/>
+        </w:rPr>
+        <w:t>intenta vendre és verdadera o és una imitació quasi perfecta. Aquest personatge té un gran nombre d’obres d’art per vendre, però només apareix 1 vegada una o dues setmanes, i de les 5 peces que et ven, normalment només 1 és verdadera.</w:t>
       </w:r>
     </w:p>
     <w:p>
@@ -881,118 +1080,173 @@
         <w:rPr>
           <w:lang w:val="ca-ES"/>
         </w:rPr>
-        <w:lastRenderedPageBreak/>
-        <w:t>L'objectiu final del projecte</w:t>
-      </w:r>
-      <w:r>
-        <w:rPr>
-          <w:lang w:val="ca-ES"/>
-        </w:rPr>
-        <w:t>, que es desenvolupa en profunditat en la secció 2 de l’article,</w:t>
-      </w:r>
-      <w:r>
-        <w:rPr>
-          <w:lang w:val="ca-ES"/>
-        </w:rPr>
-        <w:t xml:space="preserve"> serà desenvolupar una eina que els jugadors d'aquest videojoc puguin utilitzar per saber si l'insecte que acaba de caçar és d'una espècie o d'una altra, si el té registrat al museu o si és la primera vegada que l'aconsegueix, etc. També s'utilitzarà si l'obra d'art que tens davant és falsa, a part de mostrar-te informació sobre l'obra, </w:t>
-      </w:r>
-      <w:r>
-        <w:rPr>
-          <w:lang w:val="ca-ES"/>
-        </w:rPr>
-        <w:t>tant</w:t>
-      </w:r>
-      <w:r>
-        <w:rPr>
-          <w:lang w:val="ca-ES"/>
-        </w:rPr>
-        <w:t xml:space="preserve"> si és vertadera o falsa.</w:t>
+        <w:t xml:space="preserve">Aquest projecte doncs implementarà funcions que no s’han implementat fins ara en les </w:t>
+      </w:r>
+      <w:proofErr w:type="spellStart"/>
+      <w:r>
+        <w:rPr>
+          <w:lang w:val="ca-ES"/>
+        </w:rPr>
+        <w:t>apps</w:t>
+      </w:r>
+      <w:proofErr w:type="spellEnd"/>
+      <w:r>
+        <w:rPr>
+          <w:lang w:val="ca-ES"/>
+        </w:rPr>
+        <w:t xml:space="preserve"> </w:t>
+      </w:r>
+      <w:proofErr w:type="spellStart"/>
+      <w:r>
+        <w:rPr>
+          <w:lang w:val="ca-ES"/>
+        </w:rPr>
+        <w:t>Companion</w:t>
+      </w:r>
+      <w:proofErr w:type="spellEnd"/>
+      <w:r>
+        <w:rPr>
+          <w:lang w:val="ca-ES"/>
+        </w:rPr>
+        <w:t xml:space="preserve"> d’aquest joc amb l’ajuda de mòduls de visió per computació dintre de </w:t>
+      </w:r>
+      <w:proofErr w:type="spellStart"/>
+      <w:r>
+        <w:rPr>
+          <w:lang w:val="ca-ES"/>
+        </w:rPr>
+        <w:t>l’app</w:t>
+      </w:r>
+      <w:proofErr w:type="spellEnd"/>
+      <w:r>
+        <w:rPr>
+          <w:lang w:val="ca-ES"/>
+        </w:rPr>
+        <w:t xml:space="preserve"> mòbil.</w:t>
       </w:r>
     </w:p>
     <w:p>
       <w:pPr>
-        <w:spacing w:line="240" w:lineRule="auto"/>
-        <w:rPr>
-          <w:lang w:val="ca-ES"/>
-        </w:rPr>
-      </w:pPr>
-      <w:r>
-        <w:rPr>
-          <w:lang w:val="ca-ES"/>
-        </w:rPr>
-        <w:t xml:space="preserve">Els usuaris trobaran molt important l'ús d'aquesta eina, ja que arriba un moment en el teu progrés del videojoc que tens tants ítems diferents al teu magatzem i espècies registrades al museu, que quan tens un número important és molt difícil recordar-te'n de tot correctament. Actualment, l'única manera de veure si tens l'objecte és quedar-te'l i comprovar-ho manualment mirant l'inventari de casa, havent-hi que desplaçar cap allà expressament. D'igual manera passa amb totes les coses que es donen al museu, on has de preguntar-li al conserge si l'element seleccionat està registrat en aquest moment. </w:t>
-      </w:r>
-      <w:proofErr w:type="spellStart"/>
-      <w:r>
-        <w:rPr>
-          <w:lang w:val="ca-ES"/>
-        </w:rPr>
-        <w:t>L'app</w:t>
-      </w:r>
-      <w:proofErr w:type="spellEnd"/>
-      <w:r>
-        <w:rPr>
-          <w:lang w:val="ca-ES"/>
-        </w:rPr>
-        <w:t xml:space="preserve"> permetria a l'usuari comprovar i buscar aquesta informació de forma immediata i còmode.</w:t>
+        <w:pStyle w:val="Ttulo1"/>
+        <w:rPr>
+          <w:lang w:val="ca-ES"/>
+        </w:rPr>
+      </w:pPr>
+      <w:r>
+        <w:rPr>
+          <w:lang w:val="ca-ES"/>
+        </w:rPr>
+        <w:t>2. Objectius del projecte</w:t>
       </w:r>
     </w:p>
     <w:p>
       <w:pPr>
-        <w:spacing w:line="240" w:lineRule="auto"/>
-        <w:rPr>
-          <w:lang w:val="ca-ES"/>
-        </w:rPr>
-      </w:pPr>
-      <w:r>
-        <w:rPr>
-          <w:lang w:val="ca-ES"/>
-        </w:rPr>
-        <w:t xml:space="preserve">Com que el projecte es relaciona amb la menció de Computació, es donarà prioritat a la part de Visió per Computació, desplaçant a un segon terme el disseny i la complexitat de l'aplicació, fent èmfasis només en la part funcional d'aquesta, </w:t>
-      </w:r>
-      <w:r>
-        <w:rPr>
-          <w:lang w:val="ca-ES"/>
-        </w:rPr>
-        <w:t xml:space="preserve">buscant </w:t>
-      </w:r>
-      <w:r>
-        <w:rPr>
-          <w:lang w:val="ca-ES"/>
-        </w:rPr>
-        <w:t>que tingui les funcion</w:t>
-      </w:r>
-      <w:r>
-        <w:rPr>
-          <w:lang w:val="ca-ES"/>
-        </w:rPr>
-        <w:t>alitat</w:t>
-      </w:r>
-      <w:r>
-        <w:rPr>
-          <w:lang w:val="ca-ES"/>
-        </w:rPr>
-        <w:t xml:space="preserve">s necessàries per a la correcta implementació i ús de les eines que es desenvoluparan. Quan els objectius principals del projecte estiguin acabats i </w:t>
-      </w:r>
-      <w:r>
-        <w:rPr>
-          <w:lang w:val="ca-ES"/>
-        </w:rPr>
-        <w:t>ben polits, es passarà a perfeccionar la capa visual i pràctica de la plataforma visual interactiva: l’aplicació.</w:t>
+        <w:pStyle w:val="PARAGRAPHnoindent"/>
+        <w:rPr>
+          <w:lang w:val="ca-ES"/>
+        </w:rPr>
+      </w:pPr>
+      <w:r>
+        <w:rPr>
+          <w:lang w:val="ca-ES"/>
+        </w:rPr>
+        <w:t xml:space="preserve">Tal com s'ha comentat breument en l'anterior punt, aquest projecte té com a objectiu aprofitar funcions de la Visió per Computació per ajudar a l'experiència de joc de </w:t>
+      </w:r>
+      <w:proofErr w:type="spellStart"/>
+      <w:r>
+        <w:rPr>
+          <w:lang w:val="ca-ES"/>
+        </w:rPr>
+        <w:t>l'"Animal</w:t>
+      </w:r>
+      <w:proofErr w:type="spellEnd"/>
+      <w:r>
+        <w:rPr>
+          <w:lang w:val="ca-ES"/>
+        </w:rPr>
+        <w:t xml:space="preserve"> </w:t>
+      </w:r>
+      <w:proofErr w:type="spellStart"/>
+      <w:r>
+        <w:rPr>
+          <w:lang w:val="ca-ES"/>
+        </w:rPr>
+        <w:t>Crossing</w:t>
+      </w:r>
+      <w:proofErr w:type="spellEnd"/>
+      <w:r>
+        <w:rPr>
+          <w:lang w:val="ca-ES"/>
+        </w:rPr>
+        <w:t xml:space="preserve">". El desenvolupament tindrà una forma seqüencial, a on a cada iteració s'implementarà una funcionalitat diferent, i no es començarà la implementació de les següents funcions fins que l'actual no arribi a un estat de </w:t>
+      </w:r>
+      <w:proofErr w:type="spellStart"/>
+      <w:r>
+        <w:rPr>
+          <w:i/>
+          <w:iCs/>
+          <w:lang w:val="ca-ES"/>
+        </w:rPr>
+        <w:t>Minimum</w:t>
+      </w:r>
+      <w:proofErr w:type="spellEnd"/>
+      <w:r>
+        <w:rPr>
+          <w:i/>
+          <w:iCs/>
+          <w:lang w:val="ca-ES"/>
+        </w:rPr>
+        <w:t xml:space="preserve"> viable </w:t>
+      </w:r>
+      <w:proofErr w:type="spellStart"/>
+      <w:r>
+        <w:rPr>
+          <w:i/>
+          <w:iCs/>
+          <w:lang w:val="ca-ES"/>
+        </w:rPr>
+        <w:t>product</w:t>
+      </w:r>
+      <w:proofErr w:type="spellEnd"/>
+      <w:r>
+        <w:rPr>
+          <w:lang w:val="ca-ES"/>
+        </w:rPr>
+        <w:t xml:space="preserve">. Aquests </w:t>
+      </w:r>
+      <w:proofErr w:type="spellStart"/>
+      <w:r>
+        <w:rPr>
+          <w:lang w:val="ca-ES"/>
+        </w:rPr>
+        <w:t>subobjectius</w:t>
+      </w:r>
+      <w:proofErr w:type="spellEnd"/>
+      <w:r>
+        <w:rPr>
+          <w:lang w:val="ca-ES"/>
+        </w:rPr>
+        <w:t xml:space="preserve"> són</w:t>
+      </w:r>
+      <w:r>
+        <w:rPr>
+          <w:lang w:val="ca-ES"/>
+        </w:rPr>
+        <w:t>:</w:t>
       </w:r>
     </w:p>
     <w:p>
       <w:pPr>
-        <w:pStyle w:val="Ttulo1"/>
-        <w:rPr>
-          <w:lang w:val="ca-ES"/>
-        </w:rPr>
-      </w:pPr>
-      <w:r>
-        <w:rPr>
-          <w:lang w:val="ca-ES"/>
-        </w:rPr>
-        <w:t>2. Objectius del projecte</w:t>
+        <w:pStyle w:val="Ttulo2"/>
+        <w:rPr>
+          <w:lang w:val="ca-ES"/>
+        </w:rPr>
+      </w:pPr>
+      <w:r>
+        <w:rPr>
+          <w:lang w:val="ca-ES"/>
+        </w:rPr>
+        <w:t>2.1 Reconeixement de l’obra d’art</w:t>
       </w:r>
     </w:p>
     <w:p>
@@ -1004,129 +1258,19 @@
       </w:pPr>
       <w:r>
         <w:rPr>
-          <w:lang w:val="ca-ES"/>
-        </w:rPr>
-        <w:t xml:space="preserve">Tal com s'ha comentat breument en l'anterior punt, aquest projecte té com a objectiu aprofitar funcions de la Visió per Computació per ajudar a l'experiència de joc de </w:t>
-      </w:r>
-      <w:proofErr w:type="spellStart"/>
-      <w:r>
-        <w:rPr>
-          <w:lang w:val="ca-ES"/>
-        </w:rPr>
-        <w:t>l'"Animal</w:t>
-      </w:r>
-      <w:proofErr w:type="spellEnd"/>
-      <w:r>
-        <w:rPr>
-          <w:lang w:val="ca-ES"/>
-        </w:rPr>
-        <w:t xml:space="preserve"> </w:t>
-      </w:r>
-      <w:proofErr w:type="spellStart"/>
-      <w:r>
-        <w:rPr>
-          <w:lang w:val="ca-ES"/>
-        </w:rPr>
-        <w:t>Crossing</w:t>
-      </w:r>
-      <w:proofErr w:type="spellEnd"/>
-      <w:r>
-        <w:rPr>
-          <w:lang w:val="ca-ES"/>
-        </w:rPr>
-        <w:t xml:space="preserve">". El desenvolupament tindrà una forma seqüencial, a on a cada iteració s'implementarà una funcionalitat diferent, i no es començarà la implementació de les següents funcions fins que l'actual no arribi a un estat de </w:t>
-      </w:r>
-      <w:proofErr w:type="spellStart"/>
-      <w:r>
-        <w:rPr>
-          <w:i/>
-          <w:iCs/>
-          <w:lang w:val="ca-ES"/>
-        </w:rPr>
-        <w:t>Minimum</w:t>
-      </w:r>
-      <w:proofErr w:type="spellEnd"/>
-      <w:r>
-        <w:rPr>
-          <w:i/>
-          <w:iCs/>
-          <w:lang w:val="ca-ES"/>
-        </w:rPr>
-        <w:t xml:space="preserve"> viable </w:t>
-      </w:r>
-      <w:proofErr w:type="spellStart"/>
-      <w:r>
-        <w:rPr>
-          <w:i/>
-          <w:iCs/>
-          <w:lang w:val="ca-ES"/>
-        </w:rPr>
-        <w:t>product</w:t>
-      </w:r>
-      <w:proofErr w:type="spellEnd"/>
-      <w:r>
-        <w:rPr>
-          <w:lang w:val="ca-ES"/>
-        </w:rPr>
-        <w:t xml:space="preserve">. Aquests </w:t>
-      </w:r>
-      <w:proofErr w:type="spellStart"/>
-      <w:r>
-        <w:rPr>
-          <w:lang w:val="ca-ES"/>
-        </w:rPr>
-        <w:t>subobjectius</w:t>
-      </w:r>
-      <w:proofErr w:type="spellEnd"/>
-      <w:r>
-        <w:rPr>
-          <w:lang w:val="ca-ES"/>
-        </w:rPr>
-        <w:t xml:space="preserve"> són</w:t>
-      </w:r>
-      <w:r>
-        <w:rPr>
-          <w:lang w:val="ca-ES"/>
-        </w:rPr>
-        <w:t>:</w:t>
-      </w:r>
-    </w:p>
-    <w:p>
-      <w:pPr>
-        <w:pStyle w:val="Ttulo2"/>
-        <w:rPr>
-          <w:lang w:val="ca-ES"/>
-        </w:rPr>
-      </w:pPr>
-      <w:r>
-        <w:rPr>
-          <w:lang w:val="ca-ES"/>
-        </w:rPr>
-        <w:t>2.1 Reconeixement de l’obra d’art</w:t>
-      </w:r>
-    </w:p>
-    <w:p>
-      <w:pPr>
-        <w:pStyle w:val="PARAGRAPHnoindent"/>
-        <w:rPr>
-          <w:lang w:val="ca-ES"/>
-        </w:rPr>
-      </w:pPr>
-      <w:r>
-        <w:rPr>
           <w:noProof/>
         </w:rPr>
         <w:drawing>
-          <wp:anchor distT="0" distB="0" distL="114300" distR="114300" simplePos="0" relativeHeight="251660288" behindDoc="0" locked="0" layoutInCell="1" allowOverlap="1" wp14:anchorId="269D39FA" wp14:editId="16D47CDF">
+          <wp:anchor distT="0" distB="0" distL="114300" distR="114300" simplePos="0" relativeHeight="251660800" behindDoc="0" locked="0" layoutInCell="1" allowOverlap="1" wp14:anchorId="269D39FA" wp14:editId="303D4042">
             <wp:simplePos x="0" y="0"/>
             <wp:positionH relativeFrom="margin">
-              <wp:posOffset>3746500</wp:posOffset>
+              <wp:posOffset>3405505</wp:posOffset>
             </wp:positionH>
             <wp:positionV relativeFrom="margin">
-              <wp:posOffset>6874804</wp:posOffset>
+              <wp:posOffset>4915844</wp:posOffset>
             </wp:positionV>
-            <wp:extent cx="2286635" cy="1287145"/>
-            <wp:effectExtent l="0" t="0" r="0" b="8255"/>
+            <wp:extent cx="2696210" cy="1517650"/>
+            <wp:effectExtent l="0" t="0" r="0" b="0"/>
             <wp:wrapTopAndBottom/>
             <wp:docPr id="4" name="Imagen 4"/>
             <wp:cNvGraphicFramePr>
@@ -1157,7 +1301,7 @@
                   <pic:spPr bwMode="auto">
                     <a:xfrm>
                       <a:off x="0" y="0"/>
-                      <a:ext cx="2286635" cy="1287145"/>
+                      <a:ext cx="2696210" cy="1517650"/>
                     </a:xfrm>
                     <a:prstGeom prst="rect">
                       <a:avLst/>
@@ -1203,13 +1347,14 @@
             <v:stroke joinstyle="miter"/>
             <v:path gradientshapeok="t" o:connecttype="rect"/>
           </v:shapetype>
-          <v:shape id="Cuadro de texto 1" o:spid="_x0000_s1026" type="#_x0000_t202" style="position:absolute;left:0;text-align:left;margin-left:281.15pt;margin-top:100.85pt;width:218pt;height:38.7pt;z-index:251662336;visibility:visible;mso-wrap-style:square;mso-width-percent:0;mso-wrap-distance-left:9pt;mso-wrap-distance-top:0;mso-wrap-distance-right:9pt;mso-wrap-distance-bottom:0;mso-position-horizontal-relative:text;mso-position-vertical-relative:text;mso-width-percent:0;mso-width-relative:margin;mso-height-relative:margin;v-text-anchor:top" o:gfxdata="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" filled="f" stroked="f" strokeweight=".5pt">
-            <v:textbox>
+          <v:shape id="Cuadro de texto 1" o:spid="_x0000_s1026" type="#_x0000_t202" style="position:absolute;left:0;text-align:left;margin-left:254.55pt;margin-top:113.85pt;width:244.6pt;height:21.65pt;z-index:251662336;visibility:visible;mso-wrap-distance-left:9pt;mso-wrap-distance-top:0;mso-wrap-distance-right:9pt;mso-wrap-distance-bottom:0;mso-position-horizontal-relative:text;mso-position-vertical-relative:text;mso-width-relative:margin;mso-height-relative:margin;v-text-anchor:top" o:gfxdata="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" filled="f" stroked="f" strokeweight=".5pt">
+            <v:textbox style="mso-next-textbox:#Cuadro de texto 1">
               <w:txbxContent>
                 <w:p>
                   <w:pPr>
                     <w:pStyle w:val="PARAGRAPH"/>
                     <w:ind w:firstLine="0"/>
+                    <w:jc w:val="left"/>
                     <w:rPr>
                       <w:b/>
                       <w:bCs/>
@@ -1304,7 +1449,7 @@
                 <w:lang w:val="ca-ES"/>
               </w:rPr>
               <w:drawing>
-                <wp:anchor distT="0" distB="0" distL="114300" distR="114300" simplePos="0" relativeHeight="251658240" behindDoc="0" locked="0" layoutInCell="1" allowOverlap="1" wp14:anchorId="7B2DB335" wp14:editId="5319CE53">
+                <wp:anchor distT="0" distB="0" distL="114300" distR="114300" simplePos="0" relativeHeight="251654656" behindDoc="0" locked="0" layoutInCell="1" allowOverlap="1" wp14:anchorId="7B2DB335" wp14:editId="5319CE53">
                   <wp:simplePos x="0" y="0"/>
                   <wp:positionH relativeFrom="column">
                     <wp:posOffset>2540</wp:posOffset>
@@ -1371,7 +1516,7 @@
       </w:tr>
       <w:tr>
         <w:trPr>
-          <w:trHeight w:val="142"/>
+          <w:trHeight w:val="285"/>
         </w:trPr>
         <w:tc>
           <w:tcPr>
@@ -1490,7 +1635,19 @@
         <w:rPr>
           <w:lang w:val="ca-ES"/>
         </w:rPr>
-        <w:t xml:space="preserve"> [3], que té una pantalla de 6,2" amb tecnologia LCD. L'usuari haurà de fer una fotografia de la seva pantalla amb el telèfon mòbil, que a través de l'aplicació li mostrarà quina obra és i si està falsificada o no. Aquesta casuística fa que les imatges que es processaran no siguin iguals, canviant aspectes com la il·luminació, la perspectiva i la posició de la pantalla de la consola en la fotografia. A la figura 1 es mostra un exemple de com es veuria dintre de la sessió del joc.</w:t>
+        <w:t xml:space="preserve"> [</w:t>
+      </w:r>
+      <w:r>
+        <w:rPr>
+          <w:lang w:val="ca-ES"/>
+        </w:rPr>
+        <w:t>4</w:t>
+      </w:r>
+      <w:r>
+        <w:rPr>
+          <w:lang w:val="ca-ES"/>
+        </w:rPr>
+        <w:t>], que té una pantalla de 6,2" amb tecnologia LCD. L'usuari haurà de fer una fotografia de la seva pantalla amb el telèfon mòbil, que a través de l'aplicació li mostrarà quina obra és i si està falsificada o no. Aquesta casuística fa que les imatges que es processaran no siguin iguals, canviant aspectes com la il·luminació, la perspectiva i la posició de la pantalla de la consola en la fotografia. A la figura 1 es mostra un exemple de com es veuria dintre de la sessió del joc.</w:t>
       </w:r>
     </w:p>
     <w:p>
@@ -1519,7 +1676,13 @@
         <w:rPr>
           <w:lang w:val="ca-ES"/>
         </w:rPr>
-        <w:t>En aquesta funcionalitat, el programa tractarà de reconèixer quina espècie acaba d’atrapar l’usuari, en una pantalla similar a la que es mostra en la figura 2. Les espècies poden ser peixos, criatures marines i insectes. Quan s’hagi esbrinat de quina espècie es tracta, el programa et dirà si l’usuari ja té aquest animal registrat</w:t>
+        <w:t>En aquesta funcionalitat, el programa tractarà de reconèi</w:t>
+      </w:r>
+      <w:r>
+        <w:rPr>
+          <w:lang w:val="ca-ES"/>
+        </w:rPr>
+        <w:t>xer quina espècie acaba d’atrapar l’usuari, en una pantalla similar a la que es mostra en la figura 2. Les espècies poden ser peixos, criatures marines i insectes. Quan s’hagi esbrinat de quina espècie es tracta, el programa et dirà si l’usuari ja té aquest animal registrat</w:t>
       </w:r>
       <w:r>
         <w:rPr>
@@ -1586,7 +1749,7 @@
                 <w:noProof/>
               </w:rPr>
               <w:drawing>
-                <wp:anchor distT="0" distB="0" distL="114300" distR="114300" simplePos="0" relativeHeight="251659264" behindDoc="0" locked="0" layoutInCell="1" allowOverlap="1" wp14:anchorId="502202C3" wp14:editId="602A266D">
+                <wp:anchor distT="0" distB="0" distL="114300" distR="114300" simplePos="0" relativeHeight="251655680" behindDoc="0" locked="0" layoutInCell="1" allowOverlap="1" wp14:anchorId="502202C3" wp14:editId="602A266D">
                   <wp:simplePos x="0" y="0"/>
                   <wp:positionH relativeFrom="column">
                     <wp:posOffset>-2192</wp:posOffset>
@@ -1780,7 +1943,6 @@
         <w:rPr>
           <w:lang w:val="ca-ES"/>
         </w:rPr>
-        <w:lastRenderedPageBreak/>
         <w:t>A la pantalla de cada animal figura una imatge la qual es posiciona de manera diferent per a cada animal, apareixent informació addicional tal com els mesos on apareix, a quines hores apareix, tal com es mostra a la figura 3.</w:t>
       </w:r>
     </w:p>
@@ -1836,6 +1998,7 @@
         <w:rPr>
           <w:lang w:val="ca-ES"/>
         </w:rPr>
+        <w:lastRenderedPageBreak/>
         <w:t>Per tant, un propòsit d'aquest projecte és implementar aquests mòduls en un entorn amigable per a un usuari final en un entorn de producció, fora de l'entorn de desenvolupament.</w:t>
       </w:r>
     </w:p>
@@ -1905,7 +2068,13 @@
         <w:rPr>
           <w:lang w:val="ca-ES"/>
         </w:rPr>
-        <w:t xml:space="preserve"> com ja s'ha comentat en punts anteriors, però la part de </w:t>
+        <w:t>, component que es profunditzarà més endavant</w:t>
+      </w:r>
+      <w:r>
+        <w:rPr>
+          <w:lang w:val="ca-ES"/>
+        </w:rPr>
+        <w:t xml:space="preserve">, però la part de </w:t>
       </w:r>
       <w:proofErr w:type="spellStart"/>
       <w:r>
@@ -2174,13 +2343,7 @@
         <w:rPr>
           <w:lang w:val="ca-ES"/>
         </w:rPr>
-        <w:t xml:space="preserve">Per últim però no menys important, els models a entrenar ho han de fer sobre un conjunt de dades. En aquest projecte el tema és tant concret i tancat que no hi ha cap data set categoritzat i etiquetat. Per tant, una de les primeres tasques a l’hora de fer la part de desenvolupament del </w:t>
-      </w:r>
-      <w:r>
-        <w:rPr>
-          <w:lang w:val="ca-ES"/>
-        </w:rPr>
-        <w:t xml:space="preserve">codi i els models serà la creació d’un </w:t>
+        <w:t xml:space="preserve">Per últim però no menys important, els models a entrenar ho han de fer sobre un conjunt de dades. En aquest projecte el tema és tant concret i tancat que no hi ha cap data set categoritzat i etiquetat. Per tant, una de les primeres tasques a l’hora de fer la part de desenvolupament del codi i els models serà la creació d’un </w:t>
       </w:r>
       <w:proofErr w:type="spellStart"/>
       <w:r>
@@ -2286,7 +2449,13 @@
         <w:rPr>
           <w:lang w:val="ca-ES"/>
         </w:rPr>
-        <w:t>Aquesta tasca es basa en detectar instàncies d’objectes d’una classe determinada en una imatge o un vídeo. Dintre dels mètodes més coneguts i utilitzats es poden trobar 2 tipus:</w:t>
+        <w:t xml:space="preserve">Aquesta tasca es basa en detectar instàncies d’objectes </w:t>
+      </w:r>
+      <w:r>
+        <w:rPr>
+          <w:lang w:val="ca-ES"/>
+        </w:rPr>
+        <w:t>d’una classe determinada en una imatge o un vídeo. Dintre dels mètodes més coneguts i utilitzats es poden trobar 2 tipus:</w:t>
       </w:r>
     </w:p>
     <w:p>
@@ -2348,7 +2517,7 @@
         <w:rPr>
           <w:lang w:val="ca-ES"/>
         </w:rPr>
-        <w:t>4</w:t>
+        <w:t>5</w:t>
       </w:r>
       <w:r>
         <w:rPr>
@@ -2360,7 +2529,7 @@
         <w:rPr>
           <w:lang w:val="ca-ES"/>
         </w:rPr>
-        <w:t>5</w:t>
+        <w:t>6</w:t>
       </w:r>
       <w:r>
         <w:rPr>
@@ -2386,7 +2555,7 @@
         <w:rPr>
           <w:lang w:val="ca-ES"/>
         </w:rPr>
-        <w:t>6</w:t>
+        <w:t>7</w:t>
       </w:r>
       <w:r>
         <w:rPr>
@@ -2460,7 +2629,7 @@
         <w:rPr>
           <w:lang w:val="ca-ES"/>
         </w:rPr>
-        <w:t>7</w:t>
+        <w:t>8</w:t>
       </w:r>
       <w:r>
         <w:rPr>
@@ -2486,7 +2655,7 @@
         <w:rPr>
           <w:lang w:val="ca-ES"/>
         </w:rPr>
-        <w:t>8</w:t>
+        <w:t>9</w:t>
       </w:r>
       <w:r>
         <w:rPr>
@@ -2512,7 +2681,7 @@
         <w:rPr>
           <w:lang w:val="ca-ES"/>
         </w:rPr>
-        <w:t>9</w:t>
+        <w:t>10</w:t>
       </w:r>
       <w:r>
         <w:rPr>
@@ -2538,7 +2707,13 @@
         <w:rPr>
           <w:lang w:val="ca-ES"/>
         </w:rPr>
-        <w:t>10</w:t>
+        <w:t>1</w:t>
+      </w:r>
+      <w:r>
+        <w:rPr>
+          <w:lang w:val="ca-ES"/>
+        </w:rPr>
+        <w:t>1</w:t>
       </w:r>
       <w:r>
         <w:rPr>
@@ -2592,19 +2767,19 @@
         <w:rPr>
           <w:lang w:val="ca-ES"/>
         </w:rPr>
-        <w:t xml:space="preserve"> més populars en aquest camp (ADE20K [1</w:t>
-      </w:r>
-      <w:r>
-        <w:rPr>
-          <w:lang w:val="ca-ES"/>
-        </w:rPr>
-        <w:t>1</w:t>
-      </w:r>
-      <w:r>
-        <w:rPr>
-          <w:lang w:val="ca-ES"/>
-        </w:rPr>
-        <w:t xml:space="preserve">], COCO </w:t>
+        <w:t xml:space="preserve"> més populars en aquest camp (ADE20K </w:t>
+      </w:r>
+      <w:r>
+        <w:rPr>
+          <w:lang w:val="ca-ES"/>
+        </w:rPr>
+        <w:t>[12]</w:t>
+      </w:r>
+      <w:r>
+        <w:rPr>
+          <w:lang w:val="ca-ES"/>
+        </w:rPr>
+        <w:t xml:space="preserve">, COCO </w:t>
       </w:r>
       <w:proofErr w:type="spellStart"/>
       <w:r>
@@ -2632,19 +2807,19 @@
         <w:rPr>
           <w:lang w:val="ca-ES"/>
         </w:rPr>
-        <w:t xml:space="preserve"> [</w:t>
-      </w:r>
-      <w:r>
-        <w:rPr>
-          <w:lang w:val="ca-ES"/>
-        </w:rPr>
-        <w:t>12</w:t>
-      </w:r>
-      <w:r>
-        <w:rPr>
-          <w:lang w:val="ca-ES"/>
-        </w:rPr>
-        <w:t xml:space="preserve">], </w:t>
+        <w:t xml:space="preserve"> </w:t>
+      </w:r>
+      <w:r>
+        <w:rPr>
+          <w:lang w:val="ca-ES"/>
+        </w:rPr>
+        <w:t>[13]</w:t>
+      </w:r>
+      <w:r>
+        <w:rPr>
+          <w:lang w:val="ca-ES"/>
+        </w:rPr>
+        <w:t xml:space="preserve">, </w:t>
       </w:r>
       <w:proofErr w:type="spellStart"/>
       <w:r>
@@ -2658,25 +2833,19 @@
         <w:rPr>
           <w:lang w:val="ca-ES"/>
         </w:rPr>
-        <w:t xml:space="preserve"> [</w:t>
-      </w:r>
-      <w:r>
-        <w:rPr>
-          <w:lang w:val="ca-ES"/>
-        </w:rPr>
-        <w:t>1</w:t>
-      </w:r>
-      <w:r>
-        <w:rPr>
-          <w:lang w:val="ca-ES"/>
-        </w:rPr>
-        <w:t>3</w:t>
-      </w:r>
-      <w:r>
-        <w:rPr>
-          <w:lang w:val="ca-ES"/>
-        </w:rPr>
-        <w:t>], entre d’altres)</w:t>
+        <w:t xml:space="preserve"> </w:t>
+      </w:r>
+      <w:r>
+        <w:rPr>
+          <w:lang w:val="ca-ES"/>
+        </w:rPr>
+        <w:t>[14]</w:t>
+      </w:r>
+      <w:r>
+        <w:rPr>
+          <w:lang w:val="ca-ES"/>
+        </w:rPr>
+        <w:t>, entre d’altres)</w:t>
       </w:r>
       <w:r>
         <w:rPr>
@@ -2738,19 +2907,19 @@
         <w:rPr>
           <w:lang w:val="ca-ES"/>
         </w:rPr>
-        <w:t>” que es basa en anar desplaçant una finestra per tota la imatge. Un exemple de mètode que utilitza aquesta tècnica és una CNN [1</w:t>
-      </w:r>
-      <w:r>
-        <w:rPr>
-          <w:lang w:val="ca-ES"/>
-        </w:rPr>
-        <w:t>4</w:t>
-      </w:r>
-      <w:r>
-        <w:rPr>
-          <w:lang w:val="ca-ES"/>
-        </w:rPr>
-        <w:t xml:space="preserve">]. D’altres tècniques que existeixen són les “single </w:t>
+        <w:t xml:space="preserve">” que es basa en anar desplaçant una finestra per tota la imatge. Un exemple de mètode que utilitza aquesta tècnica és una CNN </w:t>
+      </w:r>
+      <w:r>
+        <w:rPr>
+          <w:lang w:val="ca-ES"/>
+        </w:rPr>
+        <w:t>[15]</w:t>
+      </w:r>
+      <w:r>
+        <w:rPr>
+          <w:lang w:val="ca-ES"/>
+        </w:rPr>
+        <w:t xml:space="preserve">. D’altres tècniques que existeixen són les “single </w:t>
       </w:r>
       <w:proofErr w:type="spellStart"/>
       <w:r>
@@ -2764,31 +2933,25 @@
         <w:rPr>
           <w:lang w:val="ca-ES"/>
         </w:rPr>
-        <w:t>” com la YOLO [1</w:t>
-      </w:r>
-      <w:r>
-        <w:rPr>
-          <w:lang w:val="ca-ES"/>
-        </w:rPr>
-        <w:t>5</w:t>
-      </w:r>
-      <w:r>
-        <w:rPr>
-          <w:lang w:val="ca-ES"/>
-        </w:rPr>
-        <w:t>] a la qual es passa només una vegada la imatge i detecta el text en una regió determinada i per últim l’”EAST” [1</w:t>
-      </w:r>
-      <w:r>
-        <w:rPr>
-          <w:lang w:val="ca-ES"/>
-        </w:rPr>
-        <w:t>6</w:t>
-      </w:r>
-      <w:r>
-        <w:rPr>
-          <w:lang w:val="ca-ES"/>
-        </w:rPr>
-        <w:t>]</w:t>
+        <w:t xml:space="preserve">” com la YOLO </w:t>
+      </w:r>
+      <w:r>
+        <w:rPr>
+          <w:lang w:val="ca-ES"/>
+        </w:rPr>
+        <w:t>[16]</w:t>
+      </w:r>
+      <w:r>
+        <w:rPr>
+          <w:lang w:val="ca-ES"/>
+        </w:rPr>
+        <w:t xml:space="preserve"> a la qual es passa només una vegada la imatge i detecta el text en una regió determinada i per últim l’”EAST” </w:t>
+      </w:r>
+      <w:r>
+        <w:rPr>
+          <w:lang w:val="ca-ES"/>
+        </w:rPr>
+        <w:t>[17]</w:t>
       </w:r>
       <w:r>
         <w:rPr>
@@ -2808,19 +2971,19 @@
         <w:rPr>
           <w:lang w:val="ca-ES"/>
         </w:rPr>
-        <w:t>L’altre pas de l’OCR és reconèixer el text que hi ha a la regió. Per això es fan servir Xarxes Neuronals tals com la CRNN [1</w:t>
-      </w:r>
-      <w:r>
-        <w:rPr>
-          <w:lang w:val="ca-ES"/>
-        </w:rPr>
-        <w:t>7</w:t>
-      </w:r>
-      <w:r>
-        <w:rPr>
-          <w:lang w:val="ca-ES"/>
-        </w:rPr>
-        <w:t xml:space="preserve">], una combinació de xarxa </w:t>
+        <w:t xml:space="preserve">L’altre pas de l’OCR és reconèixer el text que hi ha a la regió. Per això es fan servir Xarxes Neuronals tals com la CRNN </w:t>
+      </w:r>
+      <w:r>
+        <w:rPr>
+          <w:lang w:val="ca-ES"/>
+        </w:rPr>
+        <w:t>[18]</w:t>
+      </w:r>
+      <w:r>
+        <w:rPr>
+          <w:lang w:val="ca-ES"/>
+        </w:rPr>
+        <w:t xml:space="preserve">, una combinació de xarxa </w:t>
       </w:r>
       <w:proofErr w:type="spellStart"/>
       <w:r>
@@ -2862,14 +3025,7 @@
         <w:rPr>
           <w:lang w:val="ca-ES"/>
         </w:rPr>
-        <w:t xml:space="preserve">Aquest és un sector que evoluciona molt ràpid, on surten </w:t>
-      </w:r>
-      <w:r>
-        <w:rPr>
-          <w:lang w:val="ca-ES"/>
-        </w:rPr>
-        <w:lastRenderedPageBreak/>
-        <w:t xml:space="preserve">noves tecnologies cada poc temps i les que </w:t>
+        <w:t xml:space="preserve">Aquest és un sector que evoluciona molt ràpid, on surten noves tecnologies cada poc temps i les que </w:t>
       </w:r>
       <w:proofErr w:type="spellStart"/>
       <w:r>
@@ -2889,7 +3045,13 @@
         <w:rPr>
           <w:lang w:val="ca-ES"/>
         </w:rPr>
-        <w:t xml:space="preserve"> [18]</w:t>
+        <w:t xml:space="preserve"> </w:t>
+      </w:r>
+      <w:r>
+        <w:rPr>
+          <w:lang w:val="ca-ES"/>
+        </w:rPr>
+        <w:t>[19]</w:t>
       </w:r>
       <w:r>
         <w:rPr>
@@ -3053,7 +3215,14 @@
         <w:rPr>
           <w:lang w:val="ca-ES"/>
         </w:rPr>
-        <w:t>, aquest és un llenguatge molt polivalent</w:t>
+        <w:t xml:space="preserve">, aquest és </w:t>
+      </w:r>
+      <w:r>
+        <w:rPr>
+          <w:lang w:val="ca-ES"/>
+        </w:rPr>
+        <w:lastRenderedPageBreak/>
+        <w:t>un llenguatge molt polivalent</w:t>
       </w:r>
       <w:r>
         <w:rPr>
@@ -3279,6 +3448,12 @@
         <w:rPr>
           <w:lang w:val="ca-ES"/>
         </w:rPr>
+        <w:t xml:space="preserve"> [20]</w:t>
+      </w:r>
+      <w:r>
+        <w:rPr>
+          <w:lang w:val="ca-ES"/>
+        </w:rPr>
         <w:t xml:space="preserve">. Aquest </w:t>
       </w:r>
       <w:proofErr w:type="spellStart"/>
@@ -3399,25 +3574,13 @@
         <w:rPr>
           <w:lang w:val="ca-ES"/>
         </w:rPr>
-        <w:t>Pel que fa a metodologies, es farà servir una metodologia àgil tal com és SCRUM [</w:t>
-      </w:r>
-      <w:r>
-        <w:rPr>
-          <w:lang w:val="ca-ES"/>
-        </w:rPr>
-        <w:t>1</w:t>
-      </w:r>
-      <w:r>
-        <w:rPr>
-          <w:lang w:val="ca-ES"/>
-        </w:rPr>
-        <w:t>9</w:t>
-      </w:r>
-      <w:r>
-        <w:rPr>
-          <w:lang w:val="ca-ES"/>
-        </w:rPr>
-        <w:t>]</w:t>
+        <w:t xml:space="preserve">Pel que fa a metodologies, es farà servir una metodologia àgil tal com és SCRUM </w:t>
+      </w:r>
+      <w:r>
+        <w:rPr>
+          <w:lang w:val="ca-ES"/>
+        </w:rPr>
+        <w:t>[21]</w:t>
       </w:r>
       <w:r>
         <w:rPr>
@@ -3568,19 +3731,13 @@
         <w:rPr>
           <w:lang w:val="ca-ES"/>
         </w:rPr>
-        <w:t xml:space="preserve"> [</w:t>
-      </w:r>
-      <w:r>
-        <w:rPr>
-          <w:lang w:val="ca-ES"/>
-        </w:rPr>
-        <w:t>20</w:t>
-      </w:r>
-      <w:r>
-        <w:rPr>
-          <w:lang w:val="ca-ES"/>
-        </w:rPr>
-        <w:t>]</w:t>
+        <w:t xml:space="preserve"> </w:t>
+      </w:r>
+      <w:r>
+        <w:rPr>
+          <w:lang w:val="ca-ES"/>
+        </w:rPr>
+        <w:t>[22]</w:t>
       </w:r>
       <w:r>
         <w:rPr>
@@ -3654,25 +3811,13 @@
         <w:rPr>
           <w:lang w:val="ca-ES"/>
         </w:rPr>
-        <w:t>[</w:t>
-      </w:r>
-      <w:r>
-        <w:rPr>
-          <w:lang w:val="ca-ES"/>
-        </w:rPr>
-        <w:t>2</w:t>
-      </w:r>
-      <w:r>
-        <w:rPr>
-          <w:lang w:val="ca-ES"/>
-        </w:rPr>
-        <w:t>1</w:t>
-      </w:r>
-      <w:r>
-        <w:rPr>
-          <w:lang w:val="ca-ES"/>
-        </w:rPr>
-        <w:t xml:space="preserve">]. En general, és una eina molt versàtil on el límit el marca la teva imaginació. El seu paper en aquest projecte és el d’elaborar panells i pàgines per les diferents entregues i </w:t>
+        <w:t>[23]</w:t>
+      </w:r>
+      <w:r>
+        <w:rPr>
+          <w:lang w:val="ca-ES"/>
+        </w:rPr>
+        <w:t xml:space="preserve">. En general, és una eina molt versàtil on el límit el marca la teva imaginació. El seu paper en aquest projecte és el d’elaborar panells i pàgines per les diferents entregues i </w:t>
       </w:r>
       <w:proofErr w:type="spellStart"/>
       <w:r>
@@ -3796,25 +3941,19 @@
         <w:rPr>
           <w:lang w:val="ca-ES"/>
         </w:rPr>
-        <w:t xml:space="preserve"> de control de versions [</w:t>
-      </w:r>
-      <w:r>
-        <w:rPr>
-          <w:lang w:val="ca-ES"/>
-        </w:rPr>
-        <w:t>2</w:t>
-      </w:r>
-      <w:r>
-        <w:rPr>
-          <w:lang w:val="ca-ES"/>
-        </w:rPr>
-        <w:t>2</w:t>
-      </w:r>
-      <w:r>
-        <w:rPr>
-          <w:lang w:val="ca-ES"/>
-        </w:rPr>
-        <w:t>]</w:t>
+        <w:t xml:space="preserve"> de control de </w:t>
+      </w:r>
+      <w:r>
+        <w:rPr>
+          <w:lang w:val="ca-ES"/>
+        </w:rPr>
+        <w:t xml:space="preserve">versions </w:t>
+      </w:r>
+      <w:r>
+        <w:rPr>
+          <w:lang w:val="ca-ES"/>
+        </w:rPr>
+        <w:t>[24]</w:t>
       </w:r>
       <w:r>
         <w:rPr>
@@ -3922,25 +4061,13 @@
         <w:rPr>
           <w:lang w:val="ca-ES"/>
         </w:rPr>
-        <w:t xml:space="preserve"> [</w:t>
-      </w:r>
-      <w:r>
-        <w:rPr>
-          <w:lang w:val="ca-ES"/>
-        </w:rPr>
-        <w:t>2</w:t>
-      </w:r>
-      <w:r>
-        <w:rPr>
-          <w:lang w:val="ca-ES"/>
-        </w:rPr>
-        <w:t>3</w:t>
-      </w:r>
-      <w:r>
-        <w:rPr>
-          <w:lang w:val="ca-ES"/>
-        </w:rPr>
-        <w:t>]</w:t>
+        <w:t xml:space="preserve"> </w:t>
+      </w:r>
+      <w:r>
+        <w:rPr>
+          <w:lang w:val="ca-ES"/>
+        </w:rPr>
+        <w:t>[25]</w:t>
       </w:r>
       <w:r>
         <w:rPr>
@@ -4571,7 +4698,6 @@
                 <w:bCs/>
                 <w:lang w:val="ca-ES"/>
               </w:rPr>
-              <w:lastRenderedPageBreak/>
               <w:t>0</w:t>
             </w:r>
             <w:r>
@@ -4856,6 +4982,9 @@
         <w:tc>
           <w:tcPr>
             <w:tcW w:w="988" w:type="dxa"/>
+            <w:tcBorders>
+              <w:bottom w:val="single" w:sz="4" w:space="0" w:color="auto"/>
+            </w:tcBorders>
             <w:vAlign w:val="center"/>
           </w:tcPr>
           <w:p>
@@ -4882,6 +5011,9 @@
         <w:tc>
           <w:tcPr>
             <w:tcW w:w="3888" w:type="dxa"/>
+            <w:tcBorders>
+              <w:bottom w:val="single" w:sz="4" w:space="0" w:color="auto"/>
+            </w:tcBorders>
           </w:tcPr>
           <w:p>
             <w:pPr>
@@ -4901,6 +5033,54 @@
           </w:p>
         </w:tc>
       </w:tr>
+      <w:tr>
+        <w:tc>
+          <w:tcPr>
+            <w:tcW w:w="4876" w:type="dxa"/>
+            <w:gridSpan w:val="2"/>
+            <w:tcBorders>
+              <w:left w:val="nil"/>
+              <w:bottom w:val="nil"/>
+              <w:right w:val="nil"/>
+            </w:tcBorders>
+            <w:vAlign w:val="center"/>
+          </w:tcPr>
+          <w:p>
+            <w:pPr>
+              <w:pStyle w:val="PARAGRAPH"/>
+              <w:ind w:firstLine="0"/>
+              <w:jc w:val="left"/>
+              <w:rPr>
+                <w:b/>
+                <w:bCs/>
+                <w:lang w:val="ca-ES"/>
+              </w:rPr>
+            </w:pPr>
+            <w:r>
+              <w:rPr>
+                <w:b/>
+                <w:bCs/>
+                <w:sz w:val="15"/>
+                <w:szCs w:val="16"/>
+                <w:lang w:val="ca-ES"/>
+              </w:rPr>
+              <w:t xml:space="preserve">Taula 1. Planificació inicial del </w:t>
+            </w:r>
+            <w:proofErr w:type="spellStart"/>
+            <w:r>
+              <w:rPr>
+                <w:b/>
+                <w:bCs/>
+                <w:sz w:val="15"/>
+                <w:szCs w:val="16"/>
+                <w:lang w:val="ca-ES"/>
+              </w:rPr>
+              <w:t>proyecte</w:t>
+            </w:r>
+            <w:proofErr w:type="spellEnd"/>
+          </w:p>
+        </w:tc>
+      </w:tr>
     </w:tbl>
     <w:p>
       <w:pPr>
@@ -4943,7 +5123,14 @@
         <w:rPr>
           <w:lang w:val="ca-ES"/>
         </w:rPr>
-        <w:t>és aproximada i pot canviar segons el transcurs del projecte i del seu progrés.</w:t>
+        <w:t xml:space="preserve">és aproximada i pot </w:t>
+      </w:r>
+      <w:r>
+        <w:rPr>
+          <w:lang w:val="ca-ES"/>
+        </w:rPr>
+        <w:lastRenderedPageBreak/>
+        <w:t>canviar segons el transcurs del projecte i del seu progrés.</w:t>
       </w:r>
     </w:p>
     <w:p>
@@ -5034,229 +5221,6 @@
       <w:proofErr w:type="spellEnd"/>
       <w:r>
         <w:rPr>
-          <w:lang w:val="ca-ES"/>
-        </w:rPr>
-        <w:t>.</w:t>
-      </w:r>
-    </w:p>
-    <w:p>
-      <w:pPr>
-        <w:pStyle w:val="Ttulo1"/>
-        <w:spacing w:line="240" w:lineRule="auto"/>
-        <w:rPr>
-          <w:color w:val="000000"/>
-          <w:lang w:val="ca-ES"/>
-        </w:rPr>
-      </w:pPr>
-      <w:r>
-        <w:rPr>
-          <w:color w:val="000000"/>
-          <w:lang w:val="es-ES"/>
-        </w:rPr>
-        <w:t>2</w:t>
-      </w:r>
-      <w:r>
-        <w:rPr>
-          <w:color w:val="000000"/>
-          <w:lang w:val="es-ES"/>
-        </w:rPr>
-        <w:tab/>
-      </w:r>
-      <w:r>
-        <w:rPr>
-          <w:color w:val="000000"/>
-          <w:lang w:val="ca-ES"/>
-        </w:rPr>
-        <w:t>Exemple de Secció</w:t>
-      </w:r>
-    </w:p>
-    <w:p>
-      <w:pPr>
-        <w:pStyle w:val="Ttulo2"/>
-        <w:spacing w:before="0" w:line="240" w:lineRule="auto"/>
-        <w:rPr>
-          <w:color w:val="000000"/>
-          <w:lang w:val="ca-ES"/>
-        </w:rPr>
-      </w:pPr>
-      <w:r>
-        <w:rPr>
-          <w:color w:val="000000"/>
-          <w:lang w:val="ca-ES"/>
-        </w:rPr>
-        <w:t xml:space="preserve">2.1 </w:t>
-      </w:r>
-      <w:r>
-        <w:rPr>
-          <w:color w:val="000000"/>
-          <w:lang w:val="ca-ES"/>
-        </w:rPr>
-        <w:t>Exemple de subsecció</w:t>
-      </w:r>
-    </w:p>
-    <w:p>
-      <w:pPr>
-        <w:pStyle w:val="PARAGRAPH"/>
-        <w:spacing w:line="240" w:lineRule="auto"/>
-        <w:ind w:firstLine="0"/>
-        <w:rPr>
-          <w:lang w:val="ca-ES"/>
-        </w:rPr>
-      </w:pPr>
-      <w:r>
-        <w:rPr>
-          <w:color w:val="000000" w:themeColor="text1"/>
-          <w:lang w:val="ca-ES"/>
-        </w:rPr>
-        <w:t>..... .... .... .......... ...... ........ ...... ..... ...... ..... ..... .... .......... ...... ........ ............ ........ ...... ..... ...... ..... ..... .... .... .......... ...... ........ ...... ..... ...... ..... ..... .... .... .......... ...... ........ ...... ..... ...... ..... ..... .... ........ ...... .</w:t>
-      </w:r>
-    </w:p>
-    <w:p>
-      <w:pPr>
-        <w:pStyle w:val="Ttulo2"/>
-        <w:spacing w:line="240" w:lineRule="auto"/>
-        <w:ind w:left="0" w:firstLine="0"/>
-        <w:rPr>
-          <w:color w:val="000000"/>
-          <w:lang w:val="ca-ES"/>
-        </w:rPr>
-      </w:pPr>
-      <w:r>
-        <w:rPr>
-          <w:color w:val="000000"/>
-          <w:lang w:val="ca-ES"/>
-        </w:rPr>
-        <w:t xml:space="preserve">2.2 </w:t>
-      </w:r>
-      <w:r>
-        <w:rPr>
-          <w:color w:val="000000"/>
-          <w:lang w:val="ca-ES"/>
-        </w:rPr>
-        <w:t>Exemple de subsecció</w:t>
-      </w:r>
-    </w:p>
-    <w:p>
-      <w:pPr>
-        <w:pStyle w:val="PARAGRAPH"/>
-        <w:spacing w:line="240" w:lineRule="auto"/>
-        <w:ind w:firstLine="0"/>
-        <w:rPr>
-          <w:color w:val="000000"/>
-          <w:lang w:val="ca-ES"/>
-        </w:rPr>
-      </w:pPr>
-      <w:r>
-        <w:rPr>
-          <w:color w:val="000000" w:themeColor="text1"/>
-          <w:lang w:val="ca-ES"/>
-        </w:rPr>
-        <w:t xml:space="preserve">..... .... .... .......... ...... ........ ...... ..... ...... ..... ..... .... .......... ...... ........ ............ ........ ...... ..... ...... ..... ..... .... .... .......... ...... ........ ...... ..... ...... ..... ..... .... .... .......... ...... ........ ...... ..... ...... ..... ..... .... ........ ...... </w:t>
-      </w:r>
-      <w:r>
-        <w:rPr>
-          <w:color w:val="000000"/>
-          <w:lang w:val="ca-ES"/>
-        </w:rPr>
-        <w:t>.</w:t>
-      </w:r>
-    </w:p>
-    <w:p>
-      <w:pPr>
-        <w:pStyle w:val="Ttulo1"/>
-        <w:spacing w:line="240" w:lineRule="auto"/>
-        <w:rPr>
-          <w:color w:val="000000"/>
-          <w:lang w:val="ca-ES"/>
-        </w:rPr>
-      </w:pPr>
-      <w:r>
-        <w:rPr>
-          <w:color w:val="000000"/>
-          <w:lang w:val="ca-ES"/>
-        </w:rPr>
-        <w:t>3</w:t>
-      </w:r>
-      <w:r>
-        <w:rPr>
-          <w:color w:val="000000"/>
-          <w:lang w:val="ca-ES"/>
-        </w:rPr>
-        <w:tab/>
-        <w:t>Conclusió</w:t>
-      </w:r>
-    </w:p>
-    <w:p>
-      <w:pPr>
-        <w:pStyle w:val="Text"/>
-        <w:spacing w:line="240" w:lineRule="auto"/>
-        <w:ind w:firstLine="0"/>
-        <w:rPr>
-          <w:rFonts w:ascii="Palatino" w:hAnsi="Palatino"/>
-          <w:color w:val="000000"/>
-          <w:lang w:val="ca-ES"/>
-        </w:rPr>
-      </w:pPr>
-      <w:r>
-        <w:rPr>
-          <w:color w:val="000000" w:themeColor="text1"/>
-          <w:lang w:val="ca-ES"/>
-        </w:rPr>
-        <w:t xml:space="preserve">..... .... .... .......... ...... ........ ...... ..... ...... ..... ..... .... .......... ...... ........ ............ ........ ...... ..... ...... ..... ..... .... .... .......... ...... ........ ...... ..... ...... ..... ..... .... .... .......... ...... ........ ...... ..... ...... ..... ..... .... ........ ...... </w:t>
-      </w:r>
-      <w:r>
-        <w:rPr>
-          <w:rFonts w:ascii="Palatino" w:hAnsi="Palatino"/>
-          <w:color w:val="000000"/>
-          <w:lang w:val="ca-ES"/>
-        </w:rPr>
-        <w:t>.</w:t>
-      </w:r>
-    </w:p>
-    <w:p>
-      <w:pPr>
-        <w:pStyle w:val="ReferenceHead"/>
-        <w:jc w:val="left"/>
-        <w:rPr>
-          <w:rFonts w:ascii="Helvetica" w:hAnsi="Helvetica"/>
-          <w:b/>
-          <w:bCs/>
-          <w:color w:val="000000"/>
-          <w:sz w:val="22"/>
-          <w:lang w:val="ca-ES"/>
-        </w:rPr>
-      </w:pPr>
-      <w:r>
-        <w:rPr>
-          <w:rFonts w:ascii="Helvetica" w:hAnsi="Helvetica"/>
-          <w:b/>
-          <w:bCs/>
-          <w:color w:val="000000"/>
-          <w:sz w:val="22"/>
-          <w:lang w:val="ca-ES"/>
-        </w:rPr>
-        <w:t>Agraïments</w:t>
-      </w:r>
-    </w:p>
-    <w:p>
-      <w:pPr>
-        <w:pStyle w:val="PARAGRAPHnoindent"/>
-        <w:spacing w:line="240" w:lineRule="auto"/>
-        <w:rPr>
-          <w:color w:val="000000"/>
-          <w:lang w:val="ca-ES"/>
-        </w:rPr>
-      </w:pPr>
-      <w:r>
-        <w:rPr>
-          <w:color w:val="000000" w:themeColor="text1"/>
-          <w:lang w:val="ca-ES"/>
-        </w:rPr>
-        <w:t xml:space="preserve">..... .... .... .......... ...... ........ ...... ..... ...... ..... ..... .... .......... ...... ........ ............ ........ ...... ..... ...... ..... ..... .... .... .......... ...... ........ ...... ..... ...... ..... ..... .... .... .......... ...... ........ ...... ..... ...... ..... ..... .... ........ ...... </w:t>
-      </w:r>
-      <w:r>
-        <w:rPr>
-          <w:color w:val="000000"/>
           <w:lang w:val="ca-ES"/>
         </w:rPr>
         <w:t>.</w:t>
@@ -5300,23 +5264,94 @@
           <w:lang w:val="ca-ES"/>
         </w:rPr>
       </w:pPr>
-      <w:bookmarkStart w:id="1" w:name="_Ref96786440"/>
-      <w:r>
-        <w:rPr>
-          <w:color w:val="000000"/>
-          <w:sz w:val="16"/>
-          <w:lang w:val="ca-ES"/>
-        </w:rPr>
-        <w:t>"</w:t>
-      </w:r>
-      <w:proofErr w:type="spellStart"/>
-      <w:r>
-        <w:rPr>
-          <w:color w:val="000000"/>
-          <w:sz w:val="16"/>
-          <w:lang w:val="ca-ES"/>
-        </w:rPr>
-        <w:t>Flutter</w:t>
+      <w:r>
+        <w:rPr>
+          <w:color w:val="000000"/>
+          <w:sz w:val="16"/>
+          <w:lang w:val="ca-ES"/>
+        </w:rPr>
+        <w:t xml:space="preserve">"Animal </w:t>
+      </w:r>
+      <w:proofErr w:type="spellStart"/>
+      <w:r>
+        <w:rPr>
+          <w:color w:val="000000"/>
+          <w:sz w:val="16"/>
+          <w:lang w:val="ca-ES"/>
+        </w:rPr>
+        <w:t>Crossing</w:t>
+      </w:r>
+      <w:proofErr w:type="spellEnd"/>
+      <w:r>
+        <w:rPr>
+          <w:color w:val="000000"/>
+          <w:sz w:val="16"/>
+          <w:lang w:val="ca-ES"/>
+        </w:rPr>
+        <w:t xml:space="preserve">: New </w:t>
+      </w:r>
+      <w:proofErr w:type="spellStart"/>
+      <w:r>
+        <w:rPr>
+          <w:color w:val="000000"/>
+          <w:sz w:val="16"/>
+          <w:lang w:val="ca-ES"/>
+        </w:rPr>
+        <w:t>Horizons</w:t>
+      </w:r>
+      <w:proofErr w:type="spellEnd"/>
+      <w:r>
+        <w:rPr>
+          <w:color w:val="000000"/>
+          <w:sz w:val="16"/>
+          <w:lang w:val="ca-ES"/>
+        </w:rPr>
+        <w:t xml:space="preserve"> - </w:t>
+      </w:r>
+      <w:proofErr w:type="spellStart"/>
+      <w:r>
+        <w:rPr>
+          <w:color w:val="000000"/>
+          <w:sz w:val="16"/>
+          <w:lang w:val="ca-ES"/>
+        </w:rPr>
+        <w:t>Wikipedia</w:t>
+      </w:r>
+      <w:proofErr w:type="spellEnd"/>
+      <w:r>
+        <w:rPr>
+          <w:color w:val="000000"/>
+          <w:sz w:val="16"/>
+          <w:lang w:val="ca-ES"/>
+        </w:rPr>
+        <w:t xml:space="preserve">". </w:t>
+      </w:r>
+      <w:proofErr w:type="spellStart"/>
+      <w:r>
+        <w:rPr>
+          <w:color w:val="000000"/>
+          <w:sz w:val="16"/>
+          <w:lang w:val="ca-ES"/>
+        </w:rPr>
+        <w:t>Wikipedia</w:t>
+      </w:r>
+      <w:proofErr w:type="spellEnd"/>
+      <w:r>
+        <w:rPr>
+          <w:color w:val="000000"/>
+          <w:sz w:val="16"/>
+          <w:lang w:val="ca-ES"/>
+        </w:rPr>
+        <w:t xml:space="preserve">, </w:t>
+      </w:r>
+      <w:proofErr w:type="spellStart"/>
+      <w:r>
+        <w:rPr>
+          <w:color w:val="000000"/>
+          <w:sz w:val="16"/>
+          <w:lang w:val="ca-ES"/>
+        </w:rPr>
+        <w:t>the</w:t>
       </w:r>
       <w:proofErr w:type="spellEnd"/>
       <w:r>
@@ -5334,43 +5369,7 @@
           <w:sz w:val="16"/>
           <w:lang w:val="ca-ES"/>
         </w:rPr>
-        <w:t>Documentation</w:t>
-      </w:r>
-      <w:proofErr w:type="spellEnd"/>
-      <w:r>
-        <w:rPr>
-          <w:color w:val="000000"/>
-          <w:sz w:val="16"/>
-          <w:lang w:val="ca-ES"/>
-        </w:rPr>
-        <w:t xml:space="preserve">". </w:t>
-      </w:r>
-      <w:proofErr w:type="spellStart"/>
-      <w:r>
-        <w:rPr>
-          <w:color w:val="000000"/>
-          <w:sz w:val="16"/>
-          <w:lang w:val="ca-ES"/>
-        </w:rPr>
-        <w:t>Flutter</w:t>
-      </w:r>
-      <w:proofErr w:type="spellEnd"/>
-      <w:r>
-        <w:rPr>
-          <w:color w:val="000000"/>
-          <w:sz w:val="16"/>
-          <w:lang w:val="ca-ES"/>
-        </w:rPr>
-        <w:t xml:space="preserve"> - </w:t>
-      </w:r>
-      <w:proofErr w:type="spellStart"/>
-      <w:r>
-        <w:rPr>
-          <w:color w:val="000000"/>
-          <w:sz w:val="16"/>
-          <w:lang w:val="ca-ES"/>
-        </w:rPr>
-        <w:t>Build</w:t>
+        <w:t>free</w:t>
       </w:r>
       <w:proofErr w:type="spellEnd"/>
       <w:r>
@@ -5388,42 +5387,32 @@
           <w:sz w:val="16"/>
           <w:lang w:val="ca-ES"/>
         </w:rPr>
-        <w:t>apps</w:t>
-      </w:r>
-      <w:proofErr w:type="spellEnd"/>
-      <w:r>
-        <w:rPr>
-          <w:color w:val="000000"/>
-          <w:sz w:val="16"/>
-          <w:lang w:val="ca-ES"/>
-        </w:rPr>
-        <w:t xml:space="preserve"> for any </w:t>
-      </w:r>
-      <w:proofErr w:type="spellStart"/>
-      <w:r>
-        <w:rPr>
-          <w:color w:val="000000"/>
-          <w:sz w:val="16"/>
-          <w:lang w:val="ca-ES"/>
-        </w:rPr>
-        <w:t>screen</w:t>
-      </w:r>
-      <w:proofErr w:type="spellEnd"/>
-      <w:r>
-        <w:rPr>
-          <w:color w:val="000000"/>
-          <w:sz w:val="16"/>
-          <w:lang w:val="ca-ES"/>
-        </w:rPr>
-        <w:t>. https://flutter.dev/learn (</w:t>
-      </w:r>
-      <w:r>
-        <w:rPr>
-          <w:color w:val="000000"/>
-          <w:sz w:val="16"/>
-          <w:lang w:val="ca-ES"/>
-        </w:rPr>
-        <w:t>accedit el 17 de Febrer</w:t>
+        <w:t>encyclopedia</w:t>
+      </w:r>
+      <w:proofErr w:type="spellEnd"/>
+      <w:r>
+        <w:rPr>
+          <w:color w:val="000000"/>
+          <w:sz w:val="16"/>
+          <w:lang w:val="ca-ES"/>
+        </w:rPr>
+        <w:t>. https://en.wikipedia.org/wiki/Animal_Crossing:_New_Horizons</w:t>
+      </w:r>
+      <w:r>
+        <w:rPr>
+          <w:color w:val="000000"/>
+          <w:sz w:val="16"/>
+          <w:lang w:val="ca-ES"/>
+        </w:rPr>
+        <w:t xml:space="preserve"> (accedit el 17 de </w:t>
+      </w:r>
+      <w:r>
+        <w:rPr>
+          <w:color w:val="000000"/>
+          <w:sz w:val="16"/>
+          <w:lang w:val="ca-ES"/>
+        </w:rPr>
+        <w:t>febrer</w:t>
       </w:r>
       <w:r>
         <w:rPr>
@@ -5433,7 +5422,6 @@
         </w:rPr>
         <w:t xml:space="preserve"> de 2022).</w:t>
       </w:r>
-      <w:bookmarkEnd w:id="1"/>
     </w:p>
     <w:p>
       <w:pPr>
@@ -5454,7 +5442,7 @@
           <w:sz w:val="16"/>
           <w:lang w:val="ca-ES"/>
         </w:rPr>
-        <w:t xml:space="preserve">"Animal </w:t>
+        <w:t xml:space="preserve">“Unit Sales of Animal </w:t>
       </w:r>
       <w:proofErr w:type="spellStart"/>
       <w:r>
@@ -5490,60 +5478,6 @@
           <w:sz w:val="16"/>
           <w:lang w:val="ca-ES"/>
         </w:rPr>
-        <w:t xml:space="preserve"> - </w:t>
-      </w:r>
-      <w:proofErr w:type="spellStart"/>
-      <w:r>
-        <w:rPr>
-          <w:color w:val="000000"/>
-          <w:sz w:val="16"/>
-          <w:lang w:val="ca-ES"/>
-        </w:rPr>
-        <w:t>Wikipedia</w:t>
-      </w:r>
-      <w:proofErr w:type="spellEnd"/>
-      <w:r>
-        <w:rPr>
-          <w:color w:val="000000"/>
-          <w:sz w:val="16"/>
-          <w:lang w:val="ca-ES"/>
-        </w:rPr>
-        <w:t xml:space="preserve">". </w:t>
-      </w:r>
-      <w:proofErr w:type="spellStart"/>
-      <w:r>
-        <w:rPr>
-          <w:color w:val="000000"/>
-          <w:sz w:val="16"/>
-          <w:lang w:val="ca-ES"/>
-        </w:rPr>
-        <w:t>Wikipedia</w:t>
-      </w:r>
-      <w:proofErr w:type="spellEnd"/>
-      <w:r>
-        <w:rPr>
-          <w:color w:val="000000"/>
-          <w:sz w:val="16"/>
-          <w:lang w:val="ca-ES"/>
-        </w:rPr>
-        <w:t xml:space="preserve">, </w:t>
-      </w:r>
-      <w:proofErr w:type="spellStart"/>
-      <w:r>
-        <w:rPr>
-          <w:color w:val="000000"/>
-          <w:sz w:val="16"/>
-          <w:lang w:val="ca-ES"/>
-        </w:rPr>
-        <w:t>the</w:t>
-      </w:r>
-      <w:proofErr w:type="spellEnd"/>
-      <w:r>
-        <w:rPr>
-          <w:color w:val="000000"/>
-          <w:sz w:val="16"/>
-          <w:lang w:val="ca-ES"/>
-        </w:rPr>
         <w:t xml:space="preserve"> </w:t>
       </w:r>
       <w:proofErr w:type="spellStart"/>
@@ -5553,42 +5487,71 @@
           <w:sz w:val="16"/>
           <w:lang w:val="ca-ES"/>
         </w:rPr>
-        <w:t>free</w:t>
-      </w:r>
-      <w:proofErr w:type="spellEnd"/>
-      <w:r>
-        <w:rPr>
-          <w:color w:val="000000"/>
-          <w:sz w:val="16"/>
-          <w:lang w:val="ca-ES"/>
-        </w:rPr>
-        <w:t xml:space="preserve"> </w:t>
-      </w:r>
-      <w:proofErr w:type="spellStart"/>
-      <w:r>
-        <w:rPr>
-          <w:color w:val="000000"/>
-          <w:sz w:val="16"/>
-          <w:lang w:val="ca-ES"/>
-        </w:rPr>
-        <w:t>encyclopedia</w:t>
-      </w:r>
-      <w:proofErr w:type="spellEnd"/>
-      <w:r>
-        <w:rPr>
-          <w:color w:val="000000"/>
-          <w:sz w:val="16"/>
-          <w:lang w:val="ca-ES"/>
-        </w:rPr>
-        <w:t>. https://en.wikipedia.org/wiki/Animal_Crossing:_New_Horizons</w:t>
-      </w:r>
-      <w:r>
-        <w:rPr>
-          <w:color w:val="000000"/>
-          <w:sz w:val="16"/>
-          <w:lang w:val="ca-ES"/>
-        </w:rPr>
-        <w:t xml:space="preserve"> (accedit el 17 de Febrer de 2022).</w:t>
+        <w:t>worldwide</w:t>
+      </w:r>
+      <w:proofErr w:type="spellEnd"/>
+      <w:r>
+        <w:rPr>
+          <w:color w:val="000000"/>
+          <w:sz w:val="16"/>
+          <w:lang w:val="ca-ES"/>
+        </w:rPr>
+        <w:t xml:space="preserve"> as of </w:t>
+      </w:r>
+      <w:proofErr w:type="spellStart"/>
+      <w:r>
+        <w:rPr>
+          <w:color w:val="000000"/>
+          <w:sz w:val="16"/>
+          <w:lang w:val="ca-ES"/>
+        </w:rPr>
+        <w:t>December</w:t>
+      </w:r>
+      <w:proofErr w:type="spellEnd"/>
+      <w:r>
+        <w:rPr>
+          <w:color w:val="000000"/>
+          <w:sz w:val="16"/>
+          <w:lang w:val="ca-ES"/>
+        </w:rPr>
+        <w:t xml:space="preserve"> 2021”. </w:t>
+      </w:r>
+      <w:proofErr w:type="spellStart"/>
+      <w:r>
+        <w:rPr>
+          <w:color w:val="000000"/>
+          <w:sz w:val="16"/>
+          <w:lang w:val="ca-ES"/>
+        </w:rPr>
+        <w:t>Statista</w:t>
+      </w:r>
+      <w:proofErr w:type="spellEnd"/>
+      <w:r>
+        <w:rPr>
+          <w:color w:val="000000"/>
+          <w:sz w:val="16"/>
+          <w:lang w:val="ca-ES"/>
+        </w:rPr>
+        <w:t xml:space="preserve">. </w:t>
+      </w:r>
+      <w:hyperlink r:id="rId17" w:history="1">
+        <w:r>
+          <w:rPr>
+            <w:rStyle w:val="Hipervnculo"/>
+            <w:rFonts w:ascii="Palatino" w:hAnsi="Palatino" w:cs="Times New Roman"/>
+            <w:sz w:val="16"/>
+            <w:lang w:val="ca-ES"/>
+          </w:rPr>
+          <w:t>https://www.statista.com/statistics/1112631/animal-crossing-new-horizons-sales/</w:t>
+        </w:r>
+      </w:hyperlink>
+      <w:r>
+        <w:rPr>
+          <w:color w:val="000000"/>
+          <w:sz w:val="16"/>
+          <w:lang w:val="ca-ES"/>
+        </w:rPr>
+        <w:t xml:space="preserve"> (accedit el 4 de març de 2022).</w:t>
       </w:r>
     </w:p>
     <w:p>
@@ -5610,16 +5573,16 @@
           <w:sz w:val="16"/>
           <w:lang w:val="ca-ES"/>
         </w:rPr>
-        <w:t>"</w:t>
-      </w:r>
-      <w:proofErr w:type="spellStart"/>
-      <w:r>
-        <w:rPr>
-          <w:color w:val="000000"/>
-          <w:sz w:val="16"/>
-          <w:lang w:val="ca-ES"/>
-        </w:rPr>
-        <w:t>Technical</w:t>
+        <w:t xml:space="preserve">“Animal </w:t>
+      </w:r>
+      <w:proofErr w:type="spellStart"/>
+      <w:r>
+        <w:rPr>
+          <w:color w:val="000000"/>
+          <w:sz w:val="16"/>
+          <w:lang w:val="ca-ES"/>
+        </w:rPr>
+        <w:t>Crossing</w:t>
       </w:r>
       <w:proofErr w:type="spellEnd"/>
       <w:r>
@@ -5637,25 +5600,7 @@
           <w:sz w:val="16"/>
           <w:lang w:val="ca-ES"/>
         </w:rPr>
-        <w:t>Specs</w:t>
-      </w:r>
-      <w:proofErr w:type="spellEnd"/>
-      <w:r>
-        <w:rPr>
-          <w:color w:val="000000"/>
-          <w:sz w:val="16"/>
-          <w:lang w:val="ca-ES"/>
-        </w:rPr>
-        <w:t xml:space="preserve"> - </w:t>
-      </w:r>
-      <w:proofErr w:type="spellStart"/>
-      <w:r>
-        <w:rPr>
-          <w:color w:val="000000"/>
-          <w:sz w:val="16"/>
-          <w:lang w:val="ca-ES"/>
-        </w:rPr>
-        <w:t>Nintendo</w:t>
+        <w:t>awards</w:t>
       </w:r>
       <w:proofErr w:type="spellEnd"/>
       <w:r>
@@ -5673,25 +5618,7 @@
           <w:sz w:val="16"/>
           <w:lang w:val="ca-ES"/>
         </w:rPr>
-        <w:t>Switch</w:t>
-      </w:r>
-      <w:proofErr w:type="spellEnd"/>
-      <w:r>
-        <w:rPr>
-          <w:color w:val="000000"/>
-          <w:sz w:val="16"/>
-          <w:lang w:val="ca-ES"/>
-        </w:rPr>
-        <w:t xml:space="preserve">™ - System hardware, </w:t>
-      </w:r>
-      <w:proofErr w:type="spellStart"/>
-      <w:r>
-        <w:rPr>
-          <w:color w:val="000000"/>
-          <w:sz w:val="16"/>
-          <w:lang w:val="ca-ES"/>
-        </w:rPr>
-        <w:t>console</w:t>
+        <w:t>and</w:t>
       </w:r>
       <w:proofErr w:type="spellEnd"/>
       <w:r>
@@ -5709,43 +5636,25 @@
           <w:sz w:val="16"/>
           <w:lang w:val="ca-ES"/>
         </w:rPr>
-        <w:t>specs</w:t>
-      </w:r>
-      <w:proofErr w:type="spellEnd"/>
-      <w:r>
-        <w:rPr>
-          <w:color w:val="000000"/>
-          <w:sz w:val="16"/>
-          <w:lang w:val="ca-ES"/>
-        </w:rPr>
-        <w:t xml:space="preserve"> - </w:t>
-      </w:r>
-      <w:proofErr w:type="spellStart"/>
-      <w:r>
-        <w:rPr>
-          <w:color w:val="000000"/>
-          <w:sz w:val="16"/>
-          <w:lang w:val="ca-ES"/>
-        </w:rPr>
-        <w:t>Nintendo</w:t>
-      </w:r>
-      <w:proofErr w:type="spellEnd"/>
-      <w:r>
-        <w:rPr>
-          <w:color w:val="000000"/>
-          <w:sz w:val="16"/>
-          <w:lang w:val="ca-ES"/>
-        </w:rPr>
-        <w:t xml:space="preserve"> - </w:t>
-      </w:r>
-      <w:proofErr w:type="spellStart"/>
-      <w:r>
-        <w:rPr>
-          <w:color w:val="000000"/>
-          <w:sz w:val="16"/>
-          <w:lang w:val="ca-ES"/>
-        </w:rPr>
-        <w:t>Official</w:t>
+        <w:t>nominations</w:t>
+      </w:r>
+      <w:proofErr w:type="spellEnd"/>
+      <w:r>
+        <w:rPr>
+          <w:color w:val="000000"/>
+          <w:sz w:val="16"/>
+          <w:lang w:val="ca-ES"/>
+        </w:rPr>
+        <w:t xml:space="preserve">”. </w:t>
+      </w:r>
+      <w:proofErr w:type="spellStart"/>
+      <w:r>
+        <w:rPr>
+          <w:color w:val="000000"/>
+          <w:sz w:val="16"/>
+          <w:lang w:val="ca-ES"/>
+        </w:rPr>
+        <w:t>IMDb</w:t>
       </w:r>
       <w:proofErr w:type="spellEnd"/>
       <w:r>
@@ -5756,57 +5665,24 @@
         </w:rPr>
         <w:t xml:space="preserve"> </w:t>
       </w:r>
-      <w:proofErr w:type="spellStart"/>
-      <w:r>
-        <w:rPr>
-          <w:color w:val="000000"/>
-          <w:sz w:val="16"/>
-          <w:lang w:val="ca-ES"/>
-        </w:rPr>
-        <w:t>Site</w:t>
-      </w:r>
-      <w:proofErr w:type="spellEnd"/>
-      <w:r>
-        <w:rPr>
-          <w:color w:val="000000"/>
-          <w:sz w:val="16"/>
-          <w:lang w:val="ca-ES"/>
-        </w:rPr>
-        <w:t xml:space="preserve">". </w:t>
-      </w:r>
-      <w:proofErr w:type="spellStart"/>
-      <w:r>
-        <w:rPr>
-          <w:color w:val="000000"/>
-          <w:sz w:val="16"/>
-          <w:lang w:val="ca-ES"/>
-        </w:rPr>
-        <w:t>Nintendo</w:t>
-      </w:r>
-      <w:proofErr w:type="spellEnd"/>
-      <w:r>
-        <w:rPr>
-          <w:color w:val="000000"/>
-          <w:sz w:val="16"/>
-          <w:lang w:val="ca-ES"/>
-        </w:rPr>
-        <w:t>. https://www.nintendo.com/switch/tech-specs/#switch-section (</w:t>
-      </w:r>
-      <w:r>
-        <w:rPr>
-          <w:color w:val="000000"/>
-          <w:sz w:val="16"/>
-          <w:lang w:val="ca-ES"/>
-        </w:rPr>
-        <w:t>accedit el 18 de Febrer</w:t>
-      </w:r>
-      <w:r>
-        <w:rPr>
-          <w:color w:val="000000"/>
-          <w:sz w:val="16"/>
-          <w:lang w:val="ca-ES"/>
-        </w:rPr>
-        <w:t xml:space="preserve"> de 2022).</w:t>
+      <w:hyperlink r:id="rId18" w:history="1">
+        <w:r>
+          <w:rPr>
+            <w:rStyle w:val="Hipervnculo"/>
+            <w:rFonts w:ascii="Palatino" w:hAnsi="Palatino" w:cs="Times New Roman"/>
+            <w:sz w:val="16"/>
+            <w:lang w:val="ca-ES"/>
+          </w:rPr>
+          <w:t>https://www.imdb.com/title/tt10476972/awards/</w:t>
+        </w:r>
+      </w:hyperlink>
+      <w:r>
+        <w:rPr>
+          <w:color w:val="000000"/>
+          <w:sz w:val="16"/>
+          <w:lang w:val="ca-ES"/>
+        </w:rPr>
+        <w:t xml:space="preserve"> (accedit el 4 de març de 2022).</w:t>
       </w:r>
     </w:p>
     <w:p>
@@ -5822,6 +5698,232 @@
           <w:lang w:val="ca-ES"/>
         </w:rPr>
       </w:pPr>
+      <w:r>
+        <w:rPr>
+          <w:color w:val="000000"/>
+          <w:sz w:val="16"/>
+          <w:lang w:val="ca-ES"/>
+        </w:rPr>
+        <w:t>"</w:t>
+      </w:r>
+      <w:proofErr w:type="spellStart"/>
+      <w:r>
+        <w:rPr>
+          <w:color w:val="000000"/>
+          <w:sz w:val="16"/>
+          <w:lang w:val="ca-ES"/>
+        </w:rPr>
+        <w:t>Technical</w:t>
+      </w:r>
+      <w:proofErr w:type="spellEnd"/>
+      <w:r>
+        <w:rPr>
+          <w:color w:val="000000"/>
+          <w:sz w:val="16"/>
+          <w:lang w:val="ca-ES"/>
+        </w:rPr>
+        <w:t xml:space="preserve"> </w:t>
+      </w:r>
+      <w:proofErr w:type="spellStart"/>
+      <w:r>
+        <w:rPr>
+          <w:color w:val="000000"/>
+          <w:sz w:val="16"/>
+          <w:lang w:val="ca-ES"/>
+        </w:rPr>
+        <w:t>Specs</w:t>
+      </w:r>
+      <w:proofErr w:type="spellEnd"/>
+      <w:r>
+        <w:rPr>
+          <w:color w:val="000000"/>
+          <w:sz w:val="16"/>
+          <w:lang w:val="ca-ES"/>
+        </w:rPr>
+        <w:t xml:space="preserve"> - </w:t>
+      </w:r>
+      <w:proofErr w:type="spellStart"/>
+      <w:r>
+        <w:rPr>
+          <w:color w:val="000000"/>
+          <w:sz w:val="16"/>
+          <w:lang w:val="ca-ES"/>
+        </w:rPr>
+        <w:t>Nintendo</w:t>
+      </w:r>
+      <w:proofErr w:type="spellEnd"/>
+      <w:r>
+        <w:rPr>
+          <w:color w:val="000000"/>
+          <w:sz w:val="16"/>
+          <w:lang w:val="ca-ES"/>
+        </w:rPr>
+        <w:t xml:space="preserve"> </w:t>
+      </w:r>
+      <w:proofErr w:type="spellStart"/>
+      <w:r>
+        <w:rPr>
+          <w:color w:val="000000"/>
+          <w:sz w:val="16"/>
+          <w:lang w:val="ca-ES"/>
+        </w:rPr>
+        <w:t>Switch</w:t>
+      </w:r>
+      <w:proofErr w:type="spellEnd"/>
+      <w:r>
+        <w:rPr>
+          <w:color w:val="000000"/>
+          <w:sz w:val="16"/>
+          <w:lang w:val="ca-ES"/>
+        </w:rPr>
+        <w:t xml:space="preserve">™ - System hardware, </w:t>
+      </w:r>
+      <w:proofErr w:type="spellStart"/>
+      <w:r>
+        <w:rPr>
+          <w:color w:val="000000"/>
+          <w:sz w:val="16"/>
+          <w:lang w:val="ca-ES"/>
+        </w:rPr>
+        <w:t>console</w:t>
+      </w:r>
+      <w:proofErr w:type="spellEnd"/>
+      <w:r>
+        <w:rPr>
+          <w:color w:val="000000"/>
+          <w:sz w:val="16"/>
+          <w:lang w:val="ca-ES"/>
+        </w:rPr>
+        <w:t xml:space="preserve"> </w:t>
+      </w:r>
+      <w:proofErr w:type="spellStart"/>
+      <w:r>
+        <w:rPr>
+          <w:color w:val="000000"/>
+          <w:sz w:val="16"/>
+          <w:lang w:val="ca-ES"/>
+        </w:rPr>
+        <w:t>specs</w:t>
+      </w:r>
+      <w:proofErr w:type="spellEnd"/>
+      <w:r>
+        <w:rPr>
+          <w:color w:val="000000"/>
+          <w:sz w:val="16"/>
+          <w:lang w:val="ca-ES"/>
+        </w:rPr>
+        <w:t xml:space="preserve"> - </w:t>
+      </w:r>
+      <w:proofErr w:type="spellStart"/>
+      <w:r>
+        <w:rPr>
+          <w:color w:val="000000"/>
+          <w:sz w:val="16"/>
+          <w:lang w:val="ca-ES"/>
+        </w:rPr>
+        <w:t>Nintendo</w:t>
+      </w:r>
+      <w:proofErr w:type="spellEnd"/>
+      <w:r>
+        <w:rPr>
+          <w:color w:val="000000"/>
+          <w:sz w:val="16"/>
+          <w:lang w:val="ca-ES"/>
+        </w:rPr>
+        <w:t xml:space="preserve"> - </w:t>
+      </w:r>
+      <w:proofErr w:type="spellStart"/>
+      <w:r>
+        <w:rPr>
+          <w:color w:val="000000"/>
+          <w:sz w:val="16"/>
+          <w:lang w:val="ca-ES"/>
+        </w:rPr>
+        <w:t>Official</w:t>
+      </w:r>
+      <w:proofErr w:type="spellEnd"/>
+      <w:r>
+        <w:rPr>
+          <w:color w:val="000000"/>
+          <w:sz w:val="16"/>
+          <w:lang w:val="ca-ES"/>
+        </w:rPr>
+        <w:t xml:space="preserve"> </w:t>
+      </w:r>
+      <w:proofErr w:type="spellStart"/>
+      <w:r>
+        <w:rPr>
+          <w:color w:val="000000"/>
+          <w:sz w:val="16"/>
+          <w:lang w:val="ca-ES"/>
+        </w:rPr>
+        <w:t>Site</w:t>
+      </w:r>
+      <w:proofErr w:type="spellEnd"/>
+      <w:r>
+        <w:rPr>
+          <w:color w:val="000000"/>
+          <w:sz w:val="16"/>
+          <w:lang w:val="ca-ES"/>
+        </w:rPr>
+        <w:t xml:space="preserve">". </w:t>
+      </w:r>
+      <w:proofErr w:type="spellStart"/>
+      <w:r>
+        <w:rPr>
+          <w:color w:val="000000"/>
+          <w:sz w:val="16"/>
+          <w:lang w:val="ca-ES"/>
+        </w:rPr>
+        <w:t>Nintendo</w:t>
+      </w:r>
+      <w:proofErr w:type="spellEnd"/>
+      <w:r>
+        <w:rPr>
+          <w:color w:val="000000"/>
+          <w:sz w:val="16"/>
+          <w:lang w:val="ca-ES"/>
+        </w:rPr>
+        <w:t>. https://www.nintendo.com/switch/tech-specs/#switch-section (</w:t>
+      </w:r>
+      <w:r>
+        <w:rPr>
+          <w:color w:val="000000"/>
+          <w:sz w:val="16"/>
+          <w:lang w:val="ca-ES"/>
+        </w:rPr>
+        <w:t xml:space="preserve">accedit el 18 de </w:t>
+      </w:r>
+      <w:r>
+        <w:rPr>
+          <w:color w:val="000000"/>
+          <w:sz w:val="16"/>
+          <w:lang w:val="ca-ES"/>
+        </w:rPr>
+        <w:t>febrer</w:t>
+      </w:r>
+      <w:r>
+        <w:rPr>
+          <w:color w:val="000000"/>
+          <w:sz w:val="16"/>
+          <w:lang w:val="ca-ES"/>
+        </w:rPr>
+        <w:t xml:space="preserve"> de 2022).</w:t>
+      </w:r>
+    </w:p>
+    <w:p>
+      <w:pPr>
+        <w:numPr>
+          <w:ilvl w:val="0"/>
+          <w:numId w:val="22"/>
+        </w:numPr>
+        <w:spacing w:line="240" w:lineRule="auto"/>
+        <w:rPr>
+          <w:color w:val="000000"/>
+          <w:sz w:val="16"/>
+          <w:lang w:val="ca-ES"/>
+        </w:rPr>
+      </w:pPr>
       <w:proofErr w:type="spellStart"/>
       <w:r>
         <w:rPr>
@@ -6062,7 +6164,7 @@
         </w:rPr>
         <w:t xml:space="preserve"> [Online]. Disponible: </w:t>
       </w:r>
-      <w:hyperlink r:id="rId17" w:history="1">
+      <w:hyperlink r:id="rId19" w:history="1">
         <w:r>
           <w:rPr>
             <w:rStyle w:val="Hipervnculo"/>
@@ -6340,7 +6442,7 @@
         </w:rPr>
         <w:t xml:space="preserve"> Disponible: </w:t>
       </w:r>
-      <w:hyperlink r:id="rId18" w:history="1">
+      <w:hyperlink r:id="rId20" w:history="1">
         <w:r>
           <w:rPr>
             <w:rStyle w:val="Hipervnculo"/>
@@ -6589,7 +6691,7 @@
         </w:rPr>
         <w:t xml:space="preserve">” [Online]. Disponible: </w:t>
       </w:r>
-      <w:hyperlink r:id="rId19" w:history="1">
+      <w:hyperlink r:id="rId21" w:history="1">
         <w:r>
           <w:rPr>
             <w:rStyle w:val="Hipervnculo"/>
@@ -6874,7 +6976,7 @@
         </w:rPr>
         <w:t xml:space="preserve">” [Online]. Disponible: </w:t>
       </w:r>
-      <w:hyperlink r:id="rId20" w:history="1">
+      <w:hyperlink r:id="rId22" w:history="1">
         <w:r>
           <w:rPr>
             <w:rStyle w:val="Hipervnculo"/>
@@ -7025,7 +7127,7 @@
         </w:rPr>
         <w:t xml:space="preserve"> R-CNN” [Online]. Disponible: </w:t>
       </w:r>
-      <w:hyperlink r:id="rId21" w:history="1">
+      <w:hyperlink r:id="rId23" w:history="1">
         <w:r>
           <w:rPr>
             <w:rStyle w:val="Hipervnculo"/>
@@ -7230,7 +7332,7 @@
         </w:rPr>
         <w:t xml:space="preserve">” [Online]. Disponible: </w:t>
       </w:r>
-      <w:hyperlink r:id="rId22" w:history="1">
+      <w:hyperlink r:id="rId24" w:history="1">
         <w:r>
           <w:rPr>
             <w:rStyle w:val="Hipervnculo"/>
@@ -7695,7 +7797,7 @@
         </w:rPr>
         <w:t xml:space="preserve"> [Online]. Disponible: </w:t>
       </w:r>
-      <w:hyperlink r:id="rId23" w:history="1">
+      <w:hyperlink r:id="rId25" w:history="1">
         <w:r>
           <w:rPr>
             <w:rStyle w:val="Hipervnculo"/>
@@ -7880,7 +7982,7 @@
         </w:rPr>
         <w:t xml:space="preserve">”. </w:t>
       </w:r>
-      <w:hyperlink r:id="rId24" w:history="1">
+      <w:hyperlink r:id="rId26" w:history="1">
         <w:r>
           <w:rPr>
             <w:rStyle w:val="Hipervnculo"/>
@@ -7899,16 +8001,32 @@
         </w:rPr>
         <w:t xml:space="preserve"> </w:t>
       </w:r>
-      <w:bookmarkStart w:id="2" w:name="_Hlk96879002"/>
-      <w:r>
-        <w:rPr>
-          <w:color w:val="000000"/>
-          <w:sz w:val="16"/>
-          <w:lang w:val="ca-ES"/>
-        </w:rPr>
-        <w:t>(accedit el 25 de Febrer de 2022).</w:t>
-      </w:r>
-      <w:bookmarkEnd w:id="2"/>
+      <w:bookmarkStart w:id="1" w:name="_Hlk96879002"/>
+      <w:r>
+        <w:rPr>
+          <w:color w:val="000000"/>
+          <w:sz w:val="16"/>
+          <w:lang w:val="ca-ES"/>
+        </w:rPr>
+        <w:t xml:space="preserve">(accedit el 25 de </w:t>
+      </w:r>
+      <w:r>
+        <w:rPr>
+          <w:color w:val="000000"/>
+          <w:sz w:val="16"/>
+          <w:lang w:val="ca-ES"/>
+        </w:rPr>
+        <w:t>febrer</w:t>
+      </w:r>
+      <w:r>
+        <w:rPr>
+          <w:color w:val="000000"/>
+          <w:sz w:val="16"/>
+          <w:lang w:val="ca-ES"/>
+        </w:rPr>
+        <w:t xml:space="preserve"> de 2022).</w:t>
+      </w:r>
+      <w:bookmarkEnd w:id="1"/>
     </w:p>
     <w:p>
       <w:pPr>
@@ -8349,7 +8467,7 @@
         </w:rPr>
         <w:t xml:space="preserve">”. </w:t>
       </w:r>
-      <w:hyperlink r:id="rId25" w:anchor="home" w:history="1">
+      <w:hyperlink r:id="rId27" w:anchor="home" w:history="1">
         <w:r>
           <w:rPr>
             <w:rStyle w:val="Hipervnculo"/>
@@ -8374,7 +8492,23 @@
           <w:sz w:val="16"/>
           <w:lang w:val="ca-ES"/>
         </w:rPr>
-        <w:t>(accedit el 25 de Febrer de 2022).</w:t>
+        <w:t xml:space="preserve">(accedit el 25 de </w:t>
+      </w:r>
+      <w:r>
+        <w:rPr>
+          <w:color w:val="000000"/>
+          <w:sz w:val="16"/>
+          <w:lang w:val="ca-ES"/>
+        </w:rPr>
+        <w:t>febrer</w:t>
+      </w:r>
+      <w:r>
+        <w:rPr>
+          <w:color w:val="000000"/>
+          <w:sz w:val="16"/>
+          <w:lang w:val="ca-ES"/>
+        </w:rPr>
+        <w:t xml:space="preserve"> de 2022).</w:t>
       </w:r>
     </w:p>
     <w:p>
@@ -8542,7 +8676,7 @@
         </w:rPr>
         <w:t xml:space="preserve">”. </w:t>
       </w:r>
-      <w:hyperlink r:id="rId26" w:history="1">
+      <w:hyperlink r:id="rId28" w:history="1">
         <w:r>
           <w:rPr>
             <w:rStyle w:val="Hipervnculo"/>
@@ -8567,7 +8701,23 @@
           <w:sz w:val="16"/>
           <w:lang w:val="ca-ES"/>
         </w:rPr>
-        <w:t>(accedit el 25 de Febrer de 2022).</w:t>
+        <w:t xml:space="preserve">(accedit el 25 de </w:t>
+      </w:r>
+      <w:r>
+        <w:rPr>
+          <w:color w:val="000000"/>
+          <w:sz w:val="16"/>
+          <w:lang w:val="ca-ES"/>
+        </w:rPr>
+        <w:t>febrer</w:t>
+      </w:r>
+      <w:r>
+        <w:rPr>
+          <w:color w:val="000000"/>
+          <w:sz w:val="16"/>
+          <w:lang w:val="ca-ES"/>
+        </w:rPr>
+        <w:t xml:space="preserve"> de 2022).</w:t>
       </w:r>
     </w:p>
     <w:p>
@@ -8655,7 +8805,7 @@
         </w:rPr>
         <w:t xml:space="preserve"> Neural Networks”. </w:t>
       </w:r>
-      <w:hyperlink r:id="rId27" w:history="1">
+      <w:hyperlink r:id="rId29" w:history="1">
         <w:r>
           <w:rPr>
             <w:rStyle w:val="Hipervnculo"/>
@@ -8674,7 +8824,7 @@
         </w:rPr>
         <w:t xml:space="preserve"> </w:t>
       </w:r>
-      <w:bookmarkStart w:id="3" w:name="_Hlk96879049"/>
+      <w:bookmarkStart w:id="2" w:name="_Hlk96879049"/>
       <w:r>
         <w:rPr>
           <w:color w:val="000000"/>
@@ -8697,9 +8847,25 @@
           <w:sz w:val="16"/>
           <w:lang w:val="ca-ES"/>
         </w:rPr>
-        <w:t xml:space="preserve"> de Febrer de 2022).</w:t>
-      </w:r>
-      <w:bookmarkEnd w:id="3"/>
+        <w:t xml:space="preserve"> de </w:t>
+      </w:r>
+      <w:r>
+        <w:rPr>
+          <w:color w:val="000000"/>
+          <w:sz w:val="16"/>
+          <w:lang w:val="ca-ES"/>
+        </w:rPr>
+        <w:t>febrer</w:t>
+      </w:r>
+      <w:r>
+        <w:rPr>
+          <w:color w:val="000000"/>
+          <w:sz w:val="16"/>
+          <w:lang w:val="ca-ES"/>
+        </w:rPr>
+        <w:t xml:space="preserve"> de 2022).</w:t>
+      </w:r>
+      <w:bookmarkEnd w:id="2"/>
     </w:p>
     <w:p>
       <w:pPr>
@@ -8822,7 +8988,7 @@
         </w:rPr>
         <w:t xml:space="preserve">”, </w:t>
       </w:r>
-      <w:hyperlink r:id="rId28" w:history="1">
+      <w:hyperlink r:id="rId30" w:history="1">
         <w:r>
           <w:rPr>
             <w:rStyle w:val="Hipervnculo"/>
@@ -8830,7 +8996,16 @@
             <w:sz w:val="16"/>
             <w:lang w:val="ca-ES"/>
           </w:rPr>
-          <w:t>https://www.section.io/engineering-education/introduction-to-yolo-algorithm-for-object-detection/</w:t>
+          <w:t>https://www.section.io/engineering-</w:t>
+        </w:r>
+        <w:r>
+          <w:rPr>
+            <w:rStyle w:val="Hipervnculo"/>
+            <w:rFonts w:ascii="Palatino" w:hAnsi="Palatino" w:cs="Times New Roman"/>
+            <w:sz w:val="16"/>
+            <w:lang w:val="ca-ES"/>
+          </w:rPr>
+          <w:t>education/introduction-to-yolo-algorithm-for-object-detection/</w:t>
         </w:r>
       </w:hyperlink>
       <w:r>
@@ -8847,7 +9022,23 @@
           <w:sz w:val="16"/>
           <w:lang w:val="ca-ES"/>
         </w:rPr>
-        <w:t>(accedit el 27 de Febrer de 2022).</w:t>
+        <w:t xml:space="preserve">(accedit el 27 de </w:t>
+      </w:r>
+      <w:r>
+        <w:rPr>
+          <w:color w:val="000000"/>
+          <w:sz w:val="16"/>
+          <w:lang w:val="ca-ES"/>
+        </w:rPr>
+        <w:t>febrer</w:t>
+      </w:r>
+      <w:r>
+        <w:rPr>
+          <w:color w:val="000000"/>
+          <w:sz w:val="16"/>
+          <w:lang w:val="ca-ES"/>
+        </w:rPr>
+        <w:t xml:space="preserve"> de 2022).</w:t>
       </w:r>
     </w:p>
     <w:p>
@@ -9169,7 +9360,7 @@
         </w:rPr>
         <w:t xml:space="preserve"> Text Detector” [Online]. Disponible: </w:t>
       </w:r>
-      <w:hyperlink r:id="rId29" w:history="1">
+      <w:hyperlink r:id="rId31" w:history="1">
         <w:r>
           <w:rPr>
             <w:rStyle w:val="Hipervnculo"/>
@@ -9320,7 +9511,7 @@
         </w:rPr>
         <w:t xml:space="preserve"> Recurrent Neural Network”, </w:t>
       </w:r>
-      <w:hyperlink r:id="rId30" w:history="1">
+      <w:hyperlink r:id="rId32" w:history="1">
         <w:r>
           <w:rPr>
             <w:rStyle w:val="Hipervnculo"/>
@@ -9337,7 +9528,23 @@
           <w:sz w:val="16"/>
           <w:lang w:val="ca-ES"/>
         </w:rPr>
-        <w:t xml:space="preserve"> (accedit el 27 de Febrer de 2022).</w:t>
+        <w:t xml:space="preserve"> (accedit el 27 de </w:t>
+      </w:r>
+      <w:r>
+        <w:rPr>
+          <w:color w:val="000000"/>
+          <w:sz w:val="16"/>
+          <w:lang w:val="ca-ES"/>
+        </w:rPr>
+        <w:t>febrer</w:t>
+      </w:r>
+      <w:r>
+        <w:rPr>
+          <w:color w:val="000000"/>
+          <w:sz w:val="16"/>
+          <w:lang w:val="ca-ES"/>
+        </w:rPr>
+        <w:t xml:space="preserve"> de 2022).</w:t>
       </w:r>
     </w:p>
     <w:p>
@@ -9477,7 +9684,7 @@
         </w:rPr>
         <w:t xml:space="preserve">. </w:t>
       </w:r>
-      <w:hyperlink r:id="rId31" w:history="1">
+      <w:hyperlink r:id="rId33" w:history="1">
         <w:r>
           <w:rPr>
             <w:rStyle w:val="Hipervnculo"/>
@@ -9494,7 +9701,23 @@
           <w:sz w:val="16"/>
           <w:lang w:val="ca-ES"/>
         </w:rPr>
-        <w:t xml:space="preserve"> (accedit el 27 de Febrer de 2022).</w:t>
+        <w:t xml:space="preserve"> (accedit el 27 de </w:t>
+      </w:r>
+      <w:r>
+        <w:rPr>
+          <w:color w:val="000000"/>
+          <w:sz w:val="16"/>
+          <w:lang w:val="ca-ES"/>
+        </w:rPr>
+        <w:t>febrer</w:t>
+      </w:r>
+      <w:r>
+        <w:rPr>
+          <w:color w:val="000000"/>
+          <w:sz w:val="16"/>
+          <w:lang w:val="ca-ES"/>
+        </w:rPr>
+        <w:t xml:space="preserve"> de 2022).</w:t>
       </w:r>
     </w:p>
     <w:p>
@@ -9552,7 +9775,23 @@
           <w:sz w:val="16"/>
           <w:lang w:val="ca-ES"/>
         </w:rPr>
-        <w:t>?" Scrum.org. https://www.scrum.org/resources/what-is-scrum (accedit el 20 de Febrer de 2022).</w:t>
+        <w:t xml:space="preserve">?" Scrum.org. https://www.scrum.org/resources/what-is-scrum (accedit el 20 de </w:t>
+      </w:r>
+      <w:r>
+        <w:rPr>
+          <w:color w:val="000000"/>
+          <w:sz w:val="16"/>
+          <w:lang w:val="ca-ES"/>
+        </w:rPr>
+        <w:t>febrer</w:t>
+      </w:r>
+      <w:r>
+        <w:rPr>
+          <w:color w:val="000000"/>
+          <w:sz w:val="16"/>
+          <w:lang w:val="ca-ES"/>
+        </w:rPr>
+        <w:t xml:space="preserve"> de 2022).</w:t>
       </w:r>
     </w:p>
     <w:p>
@@ -9664,8 +9903,172 @@
           <w:sz w:val="16"/>
           <w:lang w:val="ca-ES"/>
         </w:rPr>
-        <w:t>. https://www.atlassian.com/software/jira (accedit el 20 de Febrer de 2022).</w:t>
-      </w:r>
+        <w:t xml:space="preserve">. https://www.atlassian.com/software/jira (accedit el 20 de </w:t>
+      </w:r>
+      <w:r>
+        <w:rPr>
+          <w:color w:val="000000"/>
+          <w:sz w:val="16"/>
+          <w:lang w:val="ca-ES"/>
+        </w:rPr>
+        <w:t>febrer</w:t>
+      </w:r>
+      <w:r>
+        <w:rPr>
+          <w:color w:val="000000"/>
+          <w:sz w:val="16"/>
+          <w:lang w:val="ca-ES"/>
+        </w:rPr>
+        <w:t xml:space="preserve"> de 2022).</w:t>
+      </w:r>
+    </w:p>
+    <w:p>
+      <w:pPr>
+        <w:numPr>
+          <w:ilvl w:val="0"/>
+          <w:numId w:val="22"/>
+        </w:numPr>
+        <w:spacing w:line="240" w:lineRule="auto"/>
+        <w:rPr>
+          <w:color w:val="000000"/>
+          <w:sz w:val="16"/>
+          <w:lang w:val="ca-ES"/>
+        </w:rPr>
+      </w:pPr>
+      <w:bookmarkStart w:id="3" w:name="_Ref96786440"/>
+      <w:r>
+        <w:rPr>
+          <w:color w:val="000000"/>
+          <w:sz w:val="16"/>
+          <w:lang w:val="ca-ES"/>
+        </w:rPr>
+        <w:t>"</w:t>
+      </w:r>
+      <w:proofErr w:type="spellStart"/>
+      <w:r>
+        <w:rPr>
+          <w:color w:val="000000"/>
+          <w:sz w:val="16"/>
+          <w:lang w:val="ca-ES"/>
+        </w:rPr>
+        <w:t>Flutter</w:t>
+      </w:r>
+      <w:proofErr w:type="spellEnd"/>
+      <w:r>
+        <w:rPr>
+          <w:color w:val="000000"/>
+          <w:sz w:val="16"/>
+          <w:lang w:val="ca-ES"/>
+        </w:rPr>
+        <w:t xml:space="preserve"> </w:t>
+      </w:r>
+      <w:proofErr w:type="spellStart"/>
+      <w:r>
+        <w:rPr>
+          <w:color w:val="000000"/>
+          <w:sz w:val="16"/>
+          <w:lang w:val="ca-ES"/>
+        </w:rPr>
+        <w:t>Documentation</w:t>
+      </w:r>
+      <w:proofErr w:type="spellEnd"/>
+      <w:r>
+        <w:rPr>
+          <w:color w:val="000000"/>
+          <w:sz w:val="16"/>
+          <w:lang w:val="ca-ES"/>
+        </w:rPr>
+        <w:t xml:space="preserve">". </w:t>
+      </w:r>
+      <w:proofErr w:type="spellStart"/>
+      <w:r>
+        <w:rPr>
+          <w:color w:val="000000"/>
+          <w:sz w:val="16"/>
+          <w:lang w:val="ca-ES"/>
+        </w:rPr>
+        <w:t>Flutter</w:t>
+      </w:r>
+      <w:proofErr w:type="spellEnd"/>
+      <w:r>
+        <w:rPr>
+          <w:color w:val="000000"/>
+          <w:sz w:val="16"/>
+          <w:lang w:val="ca-ES"/>
+        </w:rPr>
+        <w:t xml:space="preserve"> - </w:t>
+      </w:r>
+      <w:proofErr w:type="spellStart"/>
+      <w:r>
+        <w:rPr>
+          <w:color w:val="000000"/>
+          <w:sz w:val="16"/>
+          <w:lang w:val="ca-ES"/>
+        </w:rPr>
+        <w:t>Build</w:t>
+      </w:r>
+      <w:proofErr w:type="spellEnd"/>
+      <w:r>
+        <w:rPr>
+          <w:color w:val="000000"/>
+          <w:sz w:val="16"/>
+          <w:lang w:val="ca-ES"/>
+        </w:rPr>
+        <w:t xml:space="preserve"> </w:t>
+      </w:r>
+      <w:proofErr w:type="spellStart"/>
+      <w:r>
+        <w:rPr>
+          <w:color w:val="000000"/>
+          <w:sz w:val="16"/>
+          <w:lang w:val="ca-ES"/>
+        </w:rPr>
+        <w:t>apps</w:t>
+      </w:r>
+      <w:proofErr w:type="spellEnd"/>
+      <w:r>
+        <w:rPr>
+          <w:color w:val="000000"/>
+          <w:sz w:val="16"/>
+          <w:lang w:val="ca-ES"/>
+        </w:rPr>
+        <w:t xml:space="preserve"> for any </w:t>
+      </w:r>
+      <w:proofErr w:type="spellStart"/>
+      <w:r>
+        <w:rPr>
+          <w:color w:val="000000"/>
+          <w:sz w:val="16"/>
+          <w:lang w:val="ca-ES"/>
+        </w:rPr>
+        <w:t>screen</w:t>
+      </w:r>
+      <w:proofErr w:type="spellEnd"/>
+      <w:r>
+        <w:rPr>
+          <w:color w:val="000000"/>
+          <w:sz w:val="16"/>
+          <w:lang w:val="ca-ES"/>
+        </w:rPr>
+        <w:t>. https://flutter.dev/learn (</w:t>
+      </w:r>
+      <w:r>
+        <w:rPr>
+          <w:color w:val="000000"/>
+          <w:sz w:val="16"/>
+          <w:lang w:val="ca-ES"/>
+        </w:rPr>
+        <w:t>accedit el 17 de febrer</w:t>
+      </w:r>
+      <w:r>
+        <w:rPr>
+          <w:color w:val="000000"/>
+          <w:sz w:val="16"/>
+          <w:lang w:val="ca-ES"/>
+        </w:rPr>
+        <w:t xml:space="preserve"> de 2022).</w:t>
+      </w:r>
+      <w:bookmarkEnd w:id="3"/>
     </w:p>
     <w:p>
       <w:pPr>
@@ -9794,7 +10197,23 @@
           <w:sz w:val="16"/>
           <w:lang w:val="ca-ES"/>
         </w:rPr>
-        <w:t>. https://www.notion.so/product (accedit el 20 de Febrer de 2022).</w:t>
+        <w:t xml:space="preserve">. https://www.notion.so/product (accedit el 20 de </w:t>
+      </w:r>
+      <w:r>
+        <w:rPr>
+          <w:color w:val="000000"/>
+          <w:sz w:val="16"/>
+          <w:lang w:val="ca-ES"/>
+        </w:rPr>
+        <w:t>febrer</w:t>
+      </w:r>
+      <w:r>
+        <w:rPr>
+          <w:color w:val="000000"/>
+          <w:sz w:val="16"/>
+          <w:lang w:val="ca-ES"/>
+        </w:rPr>
+        <w:t xml:space="preserve"> de 2022).</w:t>
       </w:r>
     </w:p>
     <w:p>
@@ -9816,7 +10235,6 @@
           <w:sz w:val="16"/>
           <w:lang w:val="ca-ES"/>
         </w:rPr>
-        <w:lastRenderedPageBreak/>
         <w:t>"</w:t>
       </w:r>
       <w:proofErr w:type="spellStart"/>
@@ -9871,7 +10289,23 @@
           <w:sz w:val="16"/>
           <w:lang w:val="ca-ES"/>
         </w:rPr>
-        <w:t>". GitHub. https://github.com/about (accedit el 20 de Febrer de 2022).</w:t>
+        <w:t xml:space="preserve">". GitHub. https://github.com/about (accedit el 20 de </w:t>
+      </w:r>
+      <w:r>
+        <w:rPr>
+          <w:color w:val="000000"/>
+          <w:sz w:val="16"/>
+          <w:lang w:val="ca-ES"/>
+        </w:rPr>
+        <w:t>febrer</w:t>
+      </w:r>
+      <w:r>
+        <w:rPr>
+          <w:color w:val="000000"/>
+          <w:sz w:val="16"/>
+          <w:lang w:val="ca-ES"/>
+        </w:rPr>
+        <w:t xml:space="preserve"> de 2022).</w:t>
       </w:r>
     </w:p>
     <w:p>
@@ -10003,7 +10437,7 @@
         </w:rPr>
         <w:t xml:space="preserve">”. </w:t>
       </w:r>
-      <w:hyperlink r:id="rId32" w:history="1">
+      <w:hyperlink r:id="rId34" w:history="1">
         <w:r>
           <w:rPr>
             <w:rStyle w:val="Hipervnculo"/>
@@ -10020,7 +10454,23 @@
           <w:sz w:val="16"/>
           <w:lang w:val="ca-ES"/>
         </w:rPr>
-        <w:t xml:space="preserve"> (accedit el 20 de Febrer de 2022).</w:t>
+        <w:t xml:space="preserve"> (accedit el 20 de </w:t>
+      </w:r>
+      <w:r>
+        <w:rPr>
+          <w:color w:val="000000"/>
+          <w:sz w:val="16"/>
+          <w:lang w:val="ca-ES"/>
+        </w:rPr>
+        <w:t>febrer</w:t>
+      </w:r>
+      <w:r>
+        <w:rPr>
+          <w:color w:val="000000"/>
+          <w:sz w:val="16"/>
+          <w:lang w:val="ca-ES"/>
+        </w:rPr>
+        <w:t xml:space="preserve"> de 2022).</w:t>
       </w:r>
     </w:p>
     <w:p>
@@ -10477,7 +10927,7 @@
                     </pic:cNvPicPr>
                   </pic:nvPicPr>
                   <pic:blipFill>
-                    <a:blip r:embed="rId33" cstate="print">
+                    <a:blip r:embed="rId35" cstate="print">
                       <a:extLst>
                         <a:ext uri="{28A0092B-C50C-407E-A947-70E740481C1C}">
                           <a14:useLocalDpi xmlns:a14="http://schemas.microsoft.com/office/drawing/2010/main" val="0"/>
@@ -10516,8 +10966,8 @@
       </w:r>
     </w:p>
     <w:sectPr>
-      <w:headerReference w:type="even" r:id="rId34"/>
-      <w:headerReference w:type="default" r:id="rId35"/>
+      <w:headerReference w:type="even" r:id="rId36"/>
+      <w:headerReference w:type="default" r:id="rId37"/>
       <w:type w:val="continuous"/>
       <w:pgSz w:w="11340" w:h="15480" w:code="1"/>
       <w:pgMar w:top="1196" w:right="607" w:bottom="357" w:left="720" w:header="607" w:footer="74" w:gutter="0"/>

</xml_diff>